<commit_message>
Modified the content of the RRP webpage
Former-commit-id: caf3350416fd733ca169b1c973f8b4ed4d918365 [formerly f8d01ac79f400726570a57e4a25854eb9a6c6c27]
Former-commit-id: 24783ea08e86dc599e88ae7d08ef967f8c74b9f7
</commit_message>
<xml_diff>
--- a/T1_2021/Electricity_demand/Other/Webpage_Content.docx
+++ b/T1_2021/Electricity_demand/Other/Webpage_Content.docx
@@ -59,67 +59,7 @@
           <w:szCs w:val="24"/>
           <w:shd w:val="clear" w:color="auto" w:fill="FFFFFF"/>
         </w:rPr>
-        <w:t xml:space="preserve">Below are various graphs to help interpret </w:t>
-      </w:r>
-      <w:r>
-        <w:rPr>
-          <w:rFonts w:cstheme="minorHAnsi"/>
-          <w:color w:val="212529"/>
-          <w:sz w:val="24"/>
-          <w:szCs w:val="24"/>
-          <w:shd w:val="clear" w:color="auto" w:fill="FFFFFF"/>
-        </w:rPr>
-        <w:t xml:space="preserve">the trends of the </w:t>
-      </w:r>
-      <w:r>
-        <w:rPr>
-          <w:rFonts w:cstheme="minorHAnsi"/>
-          <w:color w:val="212529"/>
-          <w:sz w:val="24"/>
-          <w:szCs w:val="24"/>
-          <w:shd w:val="clear" w:color="auto" w:fill="FFFFFF"/>
-        </w:rPr>
-        <w:t>predictor variable “</w:t>
-      </w:r>
-      <w:r>
-        <w:rPr>
-          <w:rFonts w:cstheme="minorHAnsi"/>
-          <w:color w:val="212529"/>
-          <w:sz w:val="24"/>
-          <w:szCs w:val="24"/>
-          <w:shd w:val="clear" w:color="auto" w:fill="FFFFFF"/>
-        </w:rPr>
-        <w:t>Recommended Retail Price</w:t>
-      </w:r>
-      <w:r>
-        <w:rPr>
-          <w:rFonts w:cstheme="minorHAnsi"/>
-          <w:color w:val="212529"/>
-          <w:sz w:val="24"/>
-          <w:szCs w:val="24"/>
-          <w:shd w:val="clear" w:color="auto" w:fill="FFFFFF"/>
-        </w:rPr>
-        <w:t>”</w:t>
-      </w:r>
-      <w:r>
-        <w:rPr>
-          <w:rFonts w:cstheme="minorHAnsi"/>
-          <w:color w:val="212529"/>
-          <w:sz w:val="24"/>
-          <w:szCs w:val="24"/>
-          <w:shd w:val="clear" w:color="auto" w:fill="FFFFFF"/>
-        </w:rPr>
-        <w:t xml:space="preserve"> [RRP]</w:t>
-      </w:r>
-      <w:r>
-        <w:rPr>
-          <w:rFonts w:cstheme="minorHAnsi"/>
-          <w:color w:val="212529"/>
-          <w:sz w:val="24"/>
-          <w:szCs w:val="24"/>
-          <w:shd w:val="clear" w:color="auto" w:fill="FFFFFF"/>
-        </w:rPr>
-        <w:t>.</w:t>
+        <w:t>Below are various graphs to help interpret the trends of the predictor variable “Recommended Retail Price”</w:t>
       </w:r>
       <w:r>
         <w:rPr>
@@ -139,47 +79,227 @@
           <w:szCs w:val="24"/>
           <w:shd w:val="clear" w:color="auto" w:fill="FFFFFF"/>
         </w:rPr>
-        <w:t xml:space="preserve">Australian Energy Market Operator manages the electricity distribution across Australia, helping to ensure Australians have access to affordable and reliable energy. RRP is the Australian retail price of the electricity per megawatt which is set by AEMO which changes on the </w:t>
-      </w:r>
-      <w:r>
-        <w:rPr>
-          <w:rFonts w:cstheme="minorHAnsi"/>
-          <w:color w:val="212529"/>
-          <w:sz w:val="24"/>
-          <w:szCs w:val="24"/>
-          <w:shd w:val="clear" w:color="auto" w:fill="FFFFFF"/>
-        </w:rPr>
-        <w:t xml:space="preserve">half </w:t>
-      </w:r>
-      <w:r>
-        <w:rPr>
-          <w:rFonts w:cstheme="minorHAnsi"/>
-          <w:color w:val="212529"/>
-          <w:sz w:val="24"/>
-          <w:szCs w:val="24"/>
-          <w:shd w:val="clear" w:color="auto" w:fill="FFFFFF"/>
-        </w:rPr>
-        <w:t xml:space="preserve">hourly basis. We observed </w:t>
-      </w:r>
-      <w:r>
-        <w:rPr>
-          <w:rFonts w:cstheme="minorHAnsi"/>
-          <w:color w:val="212529"/>
-          <w:sz w:val="24"/>
-          <w:szCs w:val="24"/>
-          <w:shd w:val="clear" w:color="auto" w:fill="FFFFFF"/>
-        </w:rPr>
-        <w:t xml:space="preserve">in the below graph </w:t>
-      </w:r>
-      <w:r>
-        <w:rPr>
-          <w:rFonts w:cstheme="minorHAnsi"/>
-          <w:color w:val="212529"/>
-          <w:sz w:val="24"/>
-          <w:szCs w:val="24"/>
-          <w:shd w:val="clear" w:color="auto" w:fill="FFFFFF"/>
-        </w:rPr>
-        <w:t xml:space="preserve">that during some intervals of the day RRP was negative, which means the energy producers were paying consumers rather than </w:t>
+        <w:t>(</w:t>
+      </w:r>
+      <w:r>
+        <w:rPr>
+          <w:rFonts w:cstheme="minorHAnsi"/>
+          <w:color w:val="212529"/>
+          <w:sz w:val="24"/>
+          <w:szCs w:val="24"/>
+          <w:shd w:val="clear" w:color="auto" w:fill="FFFFFF"/>
+        </w:rPr>
+        <w:t>RRP</w:t>
+      </w:r>
+      <w:r>
+        <w:rPr>
+          <w:rFonts w:cstheme="minorHAnsi"/>
+          <w:color w:val="212529"/>
+          <w:sz w:val="24"/>
+          <w:szCs w:val="24"/>
+          <w:shd w:val="clear" w:color="auto" w:fill="FFFFFF"/>
+        </w:rPr>
+        <w:t>)</w:t>
+      </w:r>
+      <w:r>
+        <w:rPr>
+          <w:rFonts w:cstheme="minorHAnsi"/>
+          <w:color w:val="212529"/>
+          <w:sz w:val="24"/>
+          <w:szCs w:val="24"/>
+          <w:shd w:val="clear" w:color="auto" w:fill="FFFFFF"/>
+        </w:rPr>
+        <w:t xml:space="preserve">. </w:t>
+      </w:r>
+      <w:r>
+        <w:rPr>
+          <w:rFonts w:cstheme="minorHAnsi"/>
+          <w:color w:val="212529"/>
+          <w:sz w:val="24"/>
+          <w:szCs w:val="24"/>
+          <w:shd w:val="clear" w:color="auto" w:fill="FFFFFF"/>
+        </w:rPr>
+        <w:t>Australian Energy Market Operator</w:t>
+      </w:r>
+      <w:r>
+        <w:rPr>
+          <w:rFonts w:cstheme="minorHAnsi"/>
+          <w:color w:val="212529"/>
+          <w:sz w:val="24"/>
+          <w:szCs w:val="24"/>
+          <w:shd w:val="clear" w:color="auto" w:fill="FFFFFF"/>
+        </w:rPr>
+        <w:t xml:space="preserve"> (AEMO)</w:t>
+      </w:r>
+      <w:r>
+        <w:rPr>
+          <w:rFonts w:cstheme="minorHAnsi"/>
+          <w:color w:val="212529"/>
+          <w:sz w:val="24"/>
+          <w:szCs w:val="24"/>
+          <w:shd w:val="clear" w:color="auto" w:fill="FFFFFF"/>
+        </w:rPr>
+        <w:t xml:space="preserve"> manages the electricity distribution across Australia, helping to ensure Australians have access to affordable and reliable energy. RRP is the Australian </w:t>
+      </w:r>
+      <w:r>
+        <w:rPr>
+          <w:rFonts w:cstheme="minorHAnsi"/>
+          <w:color w:val="212529"/>
+          <w:sz w:val="24"/>
+          <w:szCs w:val="24"/>
+          <w:shd w:val="clear" w:color="auto" w:fill="FFFFFF"/>
+        </w:rPr>
+        <w:t xml:space="preserve">recommended </w:t>
+      </w:r>
+      <w:r>
+        <w:rPr>
+          <w:rFonts w:cstheme="minorHAnsi"/>
+          <w:color w:val="212529"/>
+          <w:sz w:val="24"/>
+          <w:szCs w:val="24"/>
+          <w:shd w:val="clear" w:color="auto" w:fill="FFFFFF"/>
+        </w:rPr>
+        <w:t>retail price of the electricity per megawatt which is set by AEMO</w:t>
+      </w:r>
+      <w:r>
+        <w:rPr>
+          <w:rFonts w:cstheme="minorHAnsi"/>
+          <w:color w:val="212529"/>
+          <w:sz w:val="24"/>
+          <w:szCs w:val="24"/>
+          <w:shd w:val="clear" w:color="auto" w:fill="FFFFFF"/>
+        </w:rPr>
+        <w:t>. The RRP value changes</w:t>
+      </w:r>
+      <w:r>
+        <w:rPr>
+          <w:rFonts w:cstheme="minorHAnsi"/>
+          <w:color w:val="212529"/>
+          <w:sz w:val="24"/>
+          <w:szCs w:val="24"/>
+          <w:shd w:val="clear" w:color="auto" w:fill="FFFFFF"/>
+        </w:rPr>
+        <w:t xml:space="preserve"> on the </w:t>
+      </w:r>
+      <w:r>
+        <w:rPr>
+          <w:rFonts w:cstheme="minorHAnsi"/>
+          <w:color w:val="212529"/>
+          <w:sz w:val="24"/>
+          <w:szCs w:val="24"/>
+          <w:shd w:val="clear" w:color="auto" w:fill="FFFFFF"/>
+        </w:rPr>
+        <w:t>half</w:t>
+      </w:r>
+      <w:r>
+        <w:rPr>
+          <w:rFonts w:cstheme="minorHAnsi"/>
+          <w:color w:val="212529"/>
+          <w:sz w:val="24"/>
+          <w:szCs w:val="24"/>
+          <w:shd w:val="clear" w:color="auto" w:fill="FFFFFF"/>
+        </w:rPr>
+        <w:t>-</w:t>
+      </w:r>
+      <w:r>
+        <w:rPr>
+          <w:rFonts w:cstheme="minorHAnsi"/>
+          <w:color w:val="212529"/>
+          <w:sz w:val="24"/>
+          <w:szCs w:val="24"/>
+          <w:shd w:val="clear" w:color="auto" w:fill="FFFFFF"/>
+        </w:rPr>
+        <w:t xml:space="preserve">hourly basis. </w:t>
+      </w:r>
+      <w:r>
+        <w:rPr>
+          <w:rFonts w:cstheme="minorHAnsi"/>
+          <w:color w:val="212529"/>
+          <w:sz w:val="24"/>
+          <w:szCs w:val="24"/>
+          <w:shd w:val="clear" w:color="auto" w:fill="FFFFFF"/>
+        </w:rPr>
+        <w:t xml:space="preserve">From the </w:t>
+      </w:r>
+      <w:r>
+        <w:rPr>
+          <w:rFonts w:cstheme="minorHAnsi"/>
+          <w:color w:val="212529"/>
+          <w:sz w:val="24"/>
+          <w:szCs w:val="24"/>
+          <w:shd w:val="clear" w:color="auto" w:fill="FFFFFF"/>
+        </w:rPr>
+        <w:t>below graph</w:t>
+      </w:r>
+      <w:r>
+        <w:rPr>
+          <w:rFonts w:cstheme="minorHAnsi"/>
+          <w:color w:val="212529"/>
+          <w:sz w:val="24"/>
+          <w:szCs w:val="24"/>
+          <w:shd w:val="clear" w:color="auto" w:fill="FFFFFF"/>
+        </w:rPr>
+        <w:t>, it can be seen</w:t>
+      </w:r>
+      <w:r>
+        <w:rPr>
+          <w:rFonts w:cstheme="minorHAnsi"/>
+          <w:color w:val="212529"/>
+          <w:sz w:val="24"/>
+          <w:szCs w:val="24"/>
+          <w:shd w:val="clear" w:color="auto" w:fill="FFFFFF"/>
+        </w:rPr>
+        <w:t xml:space="preserve"> </w:t>
+      </w:r>
+      <w:r>
+        <w:rPr>
+          <w:rFonts w:cstheme="minorHAnsi"/>
+          <w:color w:val="212529"/>
+          <w:sz w:val="24"/>
+          <w:szCs w:val="24"/>
+          <w:shd w:val="clear" w:color="auto" w:fill="FFFFFF"/>
+        </w:rPr>
+        <w:t>that during some intervals of the day</w:t>
+      </w:r>
+      <w:r>
+        <w:rPr>
+          <w:rFonts w:cstheme="minorHAnsi"/>
+          <w:color w:val="212529"/>
+          <w:sz w:val="24"/>
+          <w:szCs w:val="24"/>
+          <w:shd w:val="clear" w:color="auto" w:fill="FFFFFF"/>
+        </w:rPr>
+        <w:t>, the</w:t>
+      </w:r>
+      <w:r>
+        <w:rPr>
+          <w:rFonts w:cstheme="minorHAnsi"/>
+          <w:color w:val="212529"/>
+          <w:sz w:val="24"/>
+          <w:szCs w:val="24"/>
+          <w:shd w:val="clear" w:color="auto" w:fill="FFFFFF"/>
+        </w:rPr>
+        <w:t xml:space="preserve"> RRP was negative</w:t>
+      </w:r>
+      <w:r>
+        <w:rPr>
+          <w:rFonts w:cstheme="minorHAnsi"/>
+          <w:color w:val="212529"/>
+          <w:sz w:val="24"/>
+          <w:szCs w:val="24"/>
+          <w:shd w:val="clear" w:color="auto" w:fill="FFFFFF"/>
+        </w:rPr>
+        <w:t>. This</w:t>
+      </w:r>
+      <w:r>
+        <w:rPr>
+          <w:rFonts w:cstheme="minorHAnsi"/>
+          <w:color w:val="212529"/>
+          <w:sz w:val="24"/>
+          <w:szCs w:val="24"/>
+          <w:shd w:val="clear" w:color="auto" w:fill="FFFFFF"/>
+        </w:rPr>
+        <w:t xml:space="preserve"> means the energy producers were paying consumers rather than </w:t>
       </w:r>
       <w:r>
         <w:rPr>
@@ -209,27 +329,67 @@
           <w:szCs w:val="24"/>
           <w:shd w:val="clear" w:color="auto" w:fill="FFFFFF"/>
         </w:rPr>
-        <w:t xml:space="preserve">The lockdown and work from home </w:t>
-      </w:r>
-      <w:r>
-        <w:rPr>
-          <w:rFonts w:cstheme="minorHAnsi"/>
-          <w:color w:val="212529"/>
-          <w:sz w:val="24"/>
-          <w:szCs w:val="24"/>
-          <w:shd w:val="clear" w:color="auto" w:fill="FFFFFF"/>
-        </w:rPr>
-        <w:t>restrictions</w:t>
-      </w:r>
-      <w:r>
-        <w:rPr>
-          <w:rFonts w:cstheme="minorHAnsi"/>
-          <w:color w:val="212529"/>
-          <w:sz w:val="24"/>
-          <w:szCs w:val="24"/>
-          <w:shd w:val="clear" w:color="auto" w:fill="FFFFFF"/>
-        </w:rPr>
-        <w:t xml:space="preserve"> during the pandemic has increased the energy consumption and the retail price of electricity.</w:t>
+        <w:t xml:space="preserve">The </w:t>
+      </w:r>
+      <w:r>
+        <w:rPr>
+          <w:rFonts w:cstheme="minorHAnsi"/>
+          <w:color w:val="212529"/>
+          <w:sz w:val="24"/>
+          <w:szCs w:val="24"/>
+          <w:shd w:val="clear" w:color="auto" w:fill="FFFFFF"/>
+        </w:rPr>
+        <w:t xml:space="preserve">COVID-19 </w:t>
+      </w:r>
+      <w:r>
+        <w:rPr>
+          <w:rFonts w:cstheme="minorHAnsi"/>
+          <w:color w:val="212529"/>
+          <w:sz w:val="24"/>
+          <w:szCs w:val="24"/>
+          <w:shd w:val="clear" w:color="auto" w:fill="FFFFFF"/>
+        </w:rPr>
+        <w:t>lockdown and work</w:t>
+      </w:r>
+      <w:r>
+        <w:rPr>
+          <w:rFonts w:cstheme="minorHAnsi"/>
+          <w:color w:val="212529"/>
+          <w:sz w:val="24"/>
+          <w:szCs w:val="24"/>
+          <w:shd w:val="clear" w:color="auto" w:fill="FFFFFF"/>
+        </w:rPr>
+        <w:t>-</w:t>
+      </w:r>
+      <w:r>
+        <w:rPr>
+          <w:rFonts w:cstheme="minorHAnsi"/>
+          <w:color w:val="212529"/>
+          <w:sz w:val="24"/>
+          <w:szCs w:val="24"/>
+          <w:shd w:val="clear" w:color="auto" w:fill="FFFFFF"/>
+        </w:rPr>
+        <w:t>from</w:t>
+      </w:r>
+      <w:r>
+        <w:rPr>
+          <w:rFonts w:cstheme="minorHAnsi"/>
+          <w:color w:val="212529"/>
+          <w:sz w:val="24"/>
+          <w:szCs w:val="24"/>
+          <w:shd w:val="clear" w:color="auto" w:fill="FFFFFF"/>
+        </w:rPr>
+        <w:t>-</w:t>
+      </w:r>
+      <w:r>
+        <w:rPr>
+          <w:rFonts w:cstheme="minorHAnsi"/>
+          <w:color w:val="212529"/>
+          <w:sz w:val="24"/>
+          <w:szCs w:val="24"/>
+          <w:shd w:val="clear" w:color="auto" w:fill="FFFFFF"/>
+        </w:rPr>
+        <w:t>home restrictions during the pandemic has increased the energy consumption and the retail price of electricity.</w:t>
       </w:r>
     </w:p>
     <w:p>
@@ -385,7 +545,103 @@
           <w:sz w:val="24"/>
           <w:szCs w:val="24"/>
         </w:rPr>
-        <w:t xml:space="preserve">The above graph showcases the average retail price the AEMO regulates per month and as observed January has the highest RRP value. During the month of January, the daytime temperature was warmer than average and climate change has a significant impact on the activities Australians perform. AEMO operates the electricity markets by allowing energy </w:t>
+        <w:t xml:space="preserve">The above graph showcases the average retail price </w:t>
+      </w:r>
+      <w:r>
+        <w:rPr>
+          <w:rFonts w:cstheme="minorHAnsi"/>
+          <w:sz w:val="24"/>
+          <w:szCs w:val="24"/>
+        </w:rPr>
+        <w:t xml:space="preserve">that </w:t>
+      </w:r>
+      <w:r>
+        <w:rPr>
+          <w:rFonts w:cstheme="minorHAnsi"/>
+          <w:sz w:val="24"/>
+          <w:szCs w:val="24"/>
+        </w:rPr>
+        <w:t>the AEMO regulates per month</w:t>
+      </w:r>
+      <w:r>
+        <w:rPr>
+          <w:rFonts w:cstheme="minorHAnsi"/>
+          <w:sz w:val="24"/>
+          <w:szCs w:val="24"/>
+        </w:rPr>
+        <w:t>. It can be</w:t>
+      </w:r>
+      <w:r>
+        <w:rPr>
+          <w:rFonts w:cstheme="minorHAnsi"/>
+          <w:sz w:val="24"/>
+          <w:szCs w:val="24"/>
+        </w:rPr>
+        <w:t xml:space="preserve"> observed </w:t>
+      </w:r>
+      <w:r>
+        <w:rPr>
+          <w:rFonts w:cstheme="minorHAnsi"/>
+          <w:sz w:val="24"/>
+          <w:szCs w:val="24"/>
+        </w:rPr>
+        <w:t xml:space="preserve">that </w:t>
+      </w:r>
+      <w:r>
+        <w:rPr>
+          <w:rFonts w:cstheme="minorHAnsi"/>
+          <w:sz w:val="24"/>
+          <w:szCs w:val="24"/>
+        </w:rPr>
+        <w:t xml:space="preserve">January has the highest RRP value. </w:t>
+      </w:r>
+      <w:r>
+        <w:rPr>
+          <w:rFonts w:cstheme="minorHAnsi"/>
+          <w:sz w:val="24"/>
+          <w:szCs w:val="24"/>
+        </w:rPr>
+        <w:t xml:space="preserve">In </w:t>
+      </w:r>
+      <w:r>
+        <w:rPr>
+          <w:rFonts w:cstheme="minorHAnsi"/>
+          <w:sz w:val="24"/>
+          <w:szCs w:val="24"/>
+        </w:rPr>
+        <w:t xml:space="preserve">January, the daytime temperature </w:t>
+      </w:r>
+      <w:r>
+        <w:rPr>
+          <w:rFonts w:cstheme="minorHAnsi"/>
+          <w:sz w:val="24"/>
+          <w:szCs w:val="24"/>
+        </w:rPr>
+        <w:t xml:space="preserve">is typically higher </w:t>
+      </w:r>
+      <w:r>
+        <w:rPr>
+          <w:rFonts w:cstheme="minorHAnsi"/>
+          <w:sz w:val="24"/>
+          <w:szCs w:val="24"/>
+        </w:rPr>
+        <w:t xml:space="preserve">and climate change has a significant impact on the activities Australians </w:t>
+      </w:r>
+      <w:r>
+        <w:rPr>
+          <w:rFonts w:cstheme="minorHAnsi"/>
+          <w:sz w:val="24"/>
+          <w:szCs w:val="24"/>
+        </w:rPr>
+        <w:t>engage in</w:t>
+      </w:r>
+      <w:r>
+        <w:rPr>
+          <w:rFonts w:cstheme="minorHAnsi"/>
+          <w:sz w:val="24"/>
+          <w:szCs w:val="24"/>
+        </w:rPr>
+        <w:t xml:space="preserve">. AEMO operates the electricity markets by allowing energy related services to be </w:t>
       </w:r>
       <w:r>
         <w:rPr>
@@ -394,7 +650,7 @@
           <w:szCs w:val="24"/>
         </w:rPr>
         <w:lastRenderedPageBreak/>
-        <w:t>related services to be bought and sold in a competitive environment. The organization schedules the energy at the lowest available prices and settles trades.</w:t>
+        <w:t>bought and sold in a competitive environment. The organization schedules the energy at the lowest available prices and settles trades.</w:t>
       </w:r>
     </w:p>
     <w:p>
@@ -486,39 +742,103 @@
           <w:sz w:val="24"/>
           <w:szCs w:val="24"/>
         </w:rPr>
-        <w:t xml:space="preserve">The above graph showcases the average retail price the AEMO regulates per week and as observed the highest retail price is calculated on Thursday. The spike in the retail price means the </w:t>
-      </w:r>
-      <w:r>
-        <w:rPr>
-          <w:rFonts w:cstheme="minorHAnsi"/>
-          <w:sz w:val="24"/>
-          <w:szCs w:val="24"/>
-        </w:rPr>
-        <w:t xml:space="preserve">organization generates large amount of electricity on Thursday which has a significant impact on the retail price. </w:t>
-      </w:r>
-      <w:r>
-        <w:rPr>
-          <w:rFonts w:cstheme="minorHAnsi"/>
-          <w:sz w:val="24"/>
-          <w:szCs w:val="24"/>
-        </w:rPr>
-        <w:t xml:space="preserve">The retail price is directly proportional to the wholesale price which means as the production cost increases a </w:t>
-      </w:r>
-      <w:r>
-        <w:rPr>
-          <w:rFonts w:cstheme="minorHAnsi"/>
-          <w:sz w:val="24"/>
-          <w:szCs w:val="24"/>
-        </w:rPr>
-        <w:t>rise</w:t>
-      </w:r>
-      <w:r>
-        <w:rPr>
-          <w:rFonts w:cstheme="minorHAnsi"/>
-          <w:sz w:val="24"/>
-          <w:szCs w:val="24"/>
-        </w:rPr>
-        <w:t xml:space="preserve"> is observed in the retail price. </w:t>
+        <w:t>The above graph showcases the average retail price the AEMO regulates per week</w:t>
+      </w:r>
+      <w:r>
+        <w:rPr>
+          <w:rFonts w:cstheme="minorHAnsi"/>
+          <w:sz w:val="24"/>
+          <w:szCs w:val="24"/>
+        </w:rPr>
+        <w:t xml:space="preserve">. From the graph, </w:t>
+      </w:r>
+      <w:r>
+        <w:rPr>
+          <w:rFonts w:cstheme="minorHAnsi"/>
+          <w:sz w:val="24"/>
+          <w:szCs w:val="24"/>
+        </w:rPr>
+        <w:t xml:space="preserve">the highest retail price is calculated on Thursday. The spike in the retail price means </w:t>
+      </w:r>
+      <w:r>
+        <w:rPr>
+          <w:rFonts w:cstheme="minorHAnsi"/>
+          <w:sz w:val="24"/>
+          <w:szCs w:val="24"/>
+        </w:rPr>
+        <w:t xml:space="preserve">that </w:t>
+      </w:r>
+      <w:r>
+        <w:rPr>
+          <w:rFonts w:cstheme="minorHAnsi"/>
+          <w:sz w:val="24"/>
+          <w:szCs w:val="24"/>
+        </w:rPr>
+        <w:t xml:space="preserve">the </w:t>
+      </w:r>
+      <w:r>
+        <w:rPr>
+          <w:rFonts w:cstheme="minorHAnsi"/>
+          <w:sz w:val="24"/>
+          <w:szCs w:val="24"/>
+        </w:rPr>
+        <w:t>organization generates large amount of electricity on Thursday</w:t>
+      </w:r>
+      <w:r>
+        <w:rPr>
+          <w:rFonts w:cstheme="minorHAnsi"/>
+          <w:sz w:val="24"/>
+          <w:szCs w:val="24"/>
+        </w:rPr>
+        <w:t>,</w:t>
+      </w:r>
+      <w:r>
+        <w:rPr>
+          <w:rFonts w:cstheme="minorHAnsi"/>
+          <w:sz w:val="24"/>
+          <w:szCs w:val="24"/>
+        </w:rPr>
+        <w:t xml:space="preserve"> which has a significant impact on the retail price. </w:t>
+      </w:r>
+      <w:r>
+        <w:rPr>
+          <w:rFonts w:cstheme="minorHAnsi"/>
+          <w:sz w:val="24"/>
+          <w:szCs w:val="24"/>
+        </w:rPr>
+        <w:t>The retail price is directly proportional to the wholesale price</w:t>
+      </w:r>
+      <w:r>
+        <w:rPr>
+          <w:rFonts w:cstheme="minorHAnsi"/>
+          <w:sz w:val="24"/>
+          <w:szCs w:val="24"/>
+        </w:rPr>
+        <w:t xml:space="preserve">, i.e., </w:t>
+      </w:r>
+      <w:r>
+        <w:rPr>
+          <w:rFonts w:cstheme="minorHAnsi"/>
+          <w:sz w:val="24"/>
+          <w:szCs w:val="24"/>
+        </w:rPr>
+        <w:t>as the production cost increases</w:t>
+      </w:r>
+      <w:r>
+        <w:rPr>
+          <w:rFonts w:cstheme="minorHAnsi"/>
+          <w:sz w:val="24"/>
+          <w:szCs w:val="24"/>
+        </w:rPr>
+        <w:t>, so does the r</w:t>
+      </w:r>
+      <w:r>
+        <w:rPr>
+          <w:rFonts w:cstheme="minorHAnsi"/>
+          <w:sz w:val="24"/>
+          <w:szCs w:val="24"/>
+        </w:rPr>
+        <w:t xml:space="preserve">etail price. </w:t>
       </w:r>
     </w:p>
     <w:p>
@@ -536,7 +856,23 @@
           <w:sz w:val="24"/>
           <w:szCs w:val="24"/>
         </w:rPr>
-        <w:t>The prediction of the Recommended Retail Price follows the same trend as the actual values. As such it will be reliable when forecasting the energy consumption.</w:t>
+        <w:t>The prediction of the Recommended Retail Price follows the same trend as the actual values. As such</w:t>
+      </w:r>
+      <w:r>
+        <w:rPr>
+          <w:rFonts w:cstheme="minorHAnsi"/>
+          <w:sz w:val="24"/>
+          <w:szCs w:val="24"/>
+        </w:rPr>
+        <w:t>,</w:t>
+      </w:r>
+      <w:r>
+        <w:rPr>
+          <w:rFonts w:cstheme="minorHAnsi"/>
+          <w:sz w:val="24"/>
+          <w:szCs w:val="24"/>
+        </w:rPr>
+        <w:t xml:space="preserve"> it will be reliable when forecasting the energy consumption.</w:t>
       </w:r>
     </w:p>
     <w:sectPr>

</xml_diff>

<commit_message>
update on electricity demand
Former-commit-id: a3cf53456e9512c760d65827631b45fc00d602da [formerly 1564e373b87c8d55c1ae00db81651c0c46ec412e]
Former-commit-id: e739d0bcd3c3a8341f3e57c113f35a3d22ea514f
</commit_message>
<xml_diff>
--- a/T1_2021/Electricity_demand/Other/Webpage_Content.docx
+++ b/T1_2021/Electricity_demand/Other/Webpage_Content.docx
@@ -159,7 +159,37 @@
           <w:szCs w:val="24"/>
           <w:shd w:val="clear" w:color="auto" w:fill="FFFFFF"/>
         </w:rPr>
-        <w:t>retail price of the electricity per megawatt which is set by AEMO</w:t>
+        <w:t>retail price of the electricity per megawatt</w:t>
+      </w:r>
+      <w:r>
+        <w:rPr>
+          <w:rFonts w:cstheme="minorHAnsi"/>
+          <w:color w:val="212529"/>
+          <w:sz w:val="24"/>
+          <w:szCs w:val="24"/>
+          <w:shd w:val="clear" w:color="auto" w:fill="FFFFFF"/>
+        </w:rPr>
+        <w:t>,</w:t>
+      </w:r>
+      <w:r>
+        <w:rPr>
+          <w:rFonts w:cstheme="minorHAnsi"/>
+          <w:color w:val="212529"/>
+          <w:sz w:val="24"/>
+          <w:szCs w:val="24"/>
+          <w:shd w:val="clear" w:color="auto" w:fill="FFFFFF"/>
+        </w:rPr>
+        <w:t xml:space="preserve"> which </w:t>
+      </w:r>
+      <w:r>
+        <w:rPr>
+          <w:rFonts w:cstheme="minorHAnsi"/>
+          <w:color w:val="212529"/>
+          <w:sz w:val="24"/>
+          <w:szCs w:val="24"/>
+          <w:shd w:val="clear" w:color="auto" w:fill="FFFFFF"/>
+        </w:rPr>
+        <w:t>AEMO sets</w:t>
       </w:r>
       <w:r>
         <w:rPr>
@@ -179,7 +209,27 @@
           <w:szCs w:val="24"/>
           <w:shd w:val="clear" w:color="auto" w:fill="FFFFFF"/>
         </w:rPr>
-        <w:t xml:space="preserve"> on the </w:t>
+        <w:t xml:space="preserve"> on </w:t>
+      </w:r>
+      <w:r>
+        <w:rPr>
+          <w:rFonts w:cstheme="minorHAnsi"/>
+          <w:color w:val="212529"/>
+          <w:sz w:val="24"/>
+          <w:szCs w:val="24"/>
+          <w:shd w:val="clear" w:color="auto" w:fill="FFFFFF"/>
+        </w:rPr>
+        <w:t>a</w:t>
+      </w:r>
+      <w:r>
+        <w:rPr>
+          <w:rFonts w:cstheme="minorHAnsi"/>
+          <w:color w:val="212529"/>
+          <w:sz w:val="24"/>
+          <w:szCs w:val="24"/>
+          <w:shd w:val="clear" w:color="auto" w:fill="FFFFFF"/>
+        </w:rPr>
+        <w:t xml:space="preserve"> </w:t>
       </w:r>
       <w:r>
         <w:rPr>
@@ -239,7 +289,18 @@
           <w:szCs w:val="24"/>
           <w:shd w:val="clear" w:color="auto" w:fill="FFFFFF"/>
         </w:rPr>
-        <w:t>, it can be seen</w:t>
+        <w:t xml:space="preserve">, </w:t>
+      </w:r>
+      <w:proofErr w:type="gramStart"/>
+      <w:r>
+        <w:rPr>
+          <w:rFonts w:cstheme="minorHAnsi"/>
+          <w:color w:val="212529"/>
+          <w:sz w:val="24"/>
+          <w:szCs w:val="24"/>
+          <w:shd w:val="clear" w:color="auto" w:fill="FFFFFF"/>
+        </w:rPr>
+        <w:t>it can be seen</w:t>
       </w:r>
       <w:r>
         <w:rPr>
@@ -259,27 +320,28 @@
           <w:szCs w:val="24"/>
           <w:shd w:val="clear" w:color="auto" w:fill="FFFFFF"/>
         </w:rPr>
-        <w:t>that during some intervals of the day</w:t>
-      </w:r>
-      <w:r>
-        <w:rPr>
-          <w:rFonts w:cstheme="minorHAnsi"/>
-          <w:color w:val="212529"/>
-          <w:sz w:val="24"/>
-          <w:szCs w:val="24"/>
-          <w:shd w:val="clear" w:color="auto" w:fill="FFFFFF"/>
-        </w:rPr>
-        <w:t>, the</w:t>
-      </w:r>
-      <w:r>
-        <w:rPr>
-          <w:rFonts w:cstheme="minorHAnsi"/>
-          <w:color w:val="212529"/>
-          <w:sz w:val="24"/>
-          <w:szCs w:val="24"/>
-          <w:shd w:val="clear" w:color="auto" w:fill="FFFFFF"/>
-        </w:rPr>
-        <w:t xml:space="preserve"> RRP was negative</w:t>
+        <w:t xml:space="preserve">that </w:t>
+      </w:r>
+      <w:r>
+        <w:rPr>
+          <w:rFonts w:cstheme="minorHAnsi"/>
+          <w:color w:val="212529"/>
+          <w:sz w:val="24"/>
+          <w:szCs w:val="24"/>
+          <w:shd w:val="clear" w:color="auto" w:fill="FFFFFF"/>
+        </w:rPr>
+        <w:t>the</w:t>
+      </w:r>
+      <w:proofErr w:type="gramEnd"/>
+      <w:r>
+        <w:rPr>
+          <w:rFonts w:cstheme="minorHAnsi"/>
+          <w:color w:val="212529"/>
+          <w:sz w:val="24"/>
+          <w:szCs w:val="24"/>
+          <w:shd w:val="clear" w:color="auto" w:fill="FFFFFF"/>
+        </w:rPr>
+        <w:t xml:space="preserve"> RRP was negative during some intervals of the day</w:t>
       </w:r>
       <w:r>
         <w:rPr>
@@ -389,7 +451,27 @@
           <w:szCs w:val="24"/>
           <w:shd w:val="clear" w:color="auto" w:fill="FFFFFF"/>
         </w:rPr>
-        <w:t>home restrictions during the pandemic has increased the energy consumption and the retail price of electricity.</w:t>
+        <w:t>home restrictions during the pandemic ha</w:t>
+      </w:r>
+      <w:r>
+        <w:rPr>
+          <w:rFonts w:cstheme="minorHAnsi"/>
+          <w:color w:val="212529"/>
+          <w:sz w:val="24"/>
+          <w:szCs w:val="24"/>
+          <w:shd w:val="clear" w:color="auto" w:fill="FFFFFF"/>
+        </w:rPr>
+        <w:t>ve</w:t>
+      </w:r>
+      <w:r>
+        <w:rPr>
+          <w:rFonts w:cstheme="minorHAnsi"/>
+          <w:color w:val="212529"/>
+          <w:sz w:val="24"/>
+          <w:szCs w:val="24"/>
+          <w:shd w:val="clear" w:color="auto" w:fill="FFFFFF"/>
+        </w:rPr>
+        <w:t xml:space="preserve"> increased the energy consumption and the retail price of electricity.</w:t>
       </w:r>
     </w:p>
     <w:p>
@@ -519,15 +601,63 @@
           <w:sz w:val="24"/>
           <w:szCs w:val="24"/>
         </w:rPr>
-        <w:t xml:space="preserve"> The organization provides affordable electricity and it can be observed that the maximum prices are below 68 dollars. </w:t>
-      </w:r>
-      <w:r>
-        <w:rPr>
-          <w:rFonts w:cstheme="minorHAnsi"/>
-          <w:sz w:val="24"/>
-          <w:szCs w:val="24"/>
-        </w:rPr>
-        <w:t>Various factors affect the retail price of the electricity and prices become final on the second business day of the following month. The price data is reviewed in accordance with National Electricity Rule 3.8.1 (c) and the Over Constrained Dispatch procedure.</w:t>
+        <w:t xml:space="preserve"> The organization provides affordable electricity</w:t>
+      </w:r>
+      <w:r>
+        <w:rPr>
+          <w:rFonts w:cstheme="minorHAnsi"/>
+          <w:sz w:val="24"/>
+          <w:szCs w:val="24"/>
+        </w:rPr>
+        <w:t>,</w:t>
+      </w:r>
+      <w:r>
+        <w:rPr>
+          <w:rFonts w:cstheme="minorHAnsi"/>
+          <w:sz w:val="24"/>
+          <w:szCs w:val="24"/>
+        </w:rPr>
+        <w:t xml:space="preserve"> and it can be observed that the maximum prices are below 68 dollars. </w:t>
+      </w:r>
+      <w:r>
+        <w:rPr>
+          <w:rFonts w:cstheme="minorHAnsi"/>
+          <w:sz w:val="24"/>
+          <w:szCs w:val="24"/>
+        </w:rPr>
+        <w:t>Various factors affect the retail price of the electricity</w:t>
+      </w:r>
+      <w:r>
+        <w:rPr>
+          <w:rFonts w:cstheme="minorHAnsi"/>
+          <w:sz w:val="24"/>
+          <w:szCs w:val="24"/>
+        </w:rPr>
+        <w:t>,</w:t>
+      </w:r>
+      <w:r>
+        <w:rPr>
+          <w:rFonts w:cstheme="minorHAnsi"/>
+          <w:sz w:val="24"/>
+          <w:szCs w:val="24"/>
+        </w:rPr>
+        <w:t xml:space="preserve"> and prices become final on the second business day of the following month. The price data is reviewed </w:t>
+      </w:r>
+      <w:r>
+        <w:rPr>
+          <w:rFonts w:cstheme="minorHAnsi"/>
+          <w:sz w:val="24"/>
+          <w:szCs w:val="24"/>
+        </w:rPr>
+        <w:t>following</w:t>
+      </w:r>
+      <w:r>
+        <w:rPr>
+          <w:rFonts w:cstheme="minorHAnsi"/>
+          <w:sz w:val="24"/>
+          <w:szCs w:val="24"/>
+        </w:rPr>
+        <w:t xml:space="preserve"> National Electricity Rule 3.8.1 (c) and the Over Constrained Dispatch procedure.</w:t>
       </w:r>
       <w:r>
         <w:rPr>
@@ -716,31 +846,63 @@
           <w:sz w:val="24"/>
           <w:szCs w:val="24"/>
         </w:rPr>
-        <w:t xml:space="preserve">is typically higher </w:t>
-      </w:r>
-      <w:r>
-        <w:rPr>
-          <w:rFonts w:cstheme="minorHAnsi"/>
-          <w:sz w:val="24"/>
-          <w:szCs w:val="24"/>
-        </w:rPr>
-        <w:t xml:space="preserve">and climate change has a significant impact on the activities Australians </w:t>
-      </w:r>
-      <w:r>
-        <w:rPr>
-          <w:rFonts w:cstheme="minorHAnsi"/>
-          <w:sz w:val="24"/>
-          <w:szCs w:val="24"/>
-        </w:rPr>
-        <w:t>engage in</w:t>
-      </w:r>
-      <w:r>
-        <w:rPr>
-          <w:rFonts w:cstheme="minorHAnsi"/>
-          <w:sz w:val="24"/>
-          <w:szCs w:val="24"/>
-        </w:rPr>
-        <w:t>. AEMO operates the electricity markets by allowing energy related services to be bought and sold in a competitive environment. The organization schedules the energy at the lowest available prices and settles trades.</w:t>
+        <w:t>is typically higher</w:t>
+      </w:r>
+      <w:r>
+        <w:rPr>
+          <w:rFonts w:cstheme="minorHAnsi"/>
+          <w:sz w:val="24"/>
+          <w:szCs w:val="24"/>
+        </w:rPr>
+        <w:t>,</w:t>
+      </w:r>
+      <w:r>
+        <w:rPr>
+          <w:rFonts w:cstheme="minorHAnsi"/>
+          <w:sz w:val="24"/>
+          <w:szCs w:val="24"/>
+        </w:rPr>
+        <w:t xml:space="preserve"> </w:t>
+      </w:r>
+      <w:r>
+        <w:rPr>
+          <w:rFonts w:cstheme="minorHAnsi"/>
+          <w:sz w:val="24"/>
+          <w:szCs w:val="24"/>
+        </w:rPr>
+        <w:t xml:space="preserve">and climate change has a significant impact on </w:t>
+      </w:r>
+      <w:r>
+        <w:rPr>
+          <w:rFonts w:cstheme="minorHAnsi"/>
+          <w:sz w:val="24"/>
+          <w:szCs w:val="24"/>
+        </w:rPr>
+        <w:t>Australians' activities</w:t>
+      </w:r>
+      <w:r>
+        <w:rPr>
+          <w:rFonts w:cstheme="minorHAnsi"/>
+          <w:sz w:val="24"/>
+          <w:szCs w:val="24"/>
+        </w:rPr>
+        <w:t>. AEMO operates the electricity markets by allowing energy</w:t>
+      </w:r>
+      <w:r>
+        <w:rPr>
+          <w:rFonts w:cstheme="minorHAnsi"/>
+          <w:sz w:val="24"/>
+          <w:szCs w:val="24"/>
+        </w:rPr>
+        <w:t>-</w:t>
+      </w:r>
+      <w:r>
+        <w:rPr>
+          <w:rFonts w:cstheme="minorHAnsi"/>
+          <w:sz w:val="24"/>
+          <w:szCs w:val="24"/>
+        </w:rPr>
+        <w:t>related services to be bought and sold in a competitive environment. The organization schedules the energy at the lowest available prices and settles trades.</w:t>
       </w:r>
     </w:p>
     <w:p>
@@ -898,7 +1060,23 @@
           <w:sz w:val="24"/>
           <w:szCs w:val="24"/>
         </w:rPr>
-        <w:t>the organization generates large amount of electricity on Thursday</w:t>
+        <w:t xml:space="preserve">the organization generates </w:t>
+      </w:r>
+      <w:r>
+        <w:rPr>
+          <w:rFonts w:cstheme="minorHAnsi"/>
+          <w:sz w:val="24"/>
+          <w:szCs w:val="24"/>
+        </w:rPr>
+        <w:t xml:space="preserve">a </w:t>
+      </w:r>
+      <w:r>
+        <w:rPr>
+          <w:rFonts w:cstheme="minorHAnsi"/>
+          <w:sz w:val="24"/>
+          <w:szCs w:val="24"/>
+        </w:rPr>
+        <w:t>large amount of electricity on Thursday</w:t>
       </w:r>
       <w:r>
         <w:rPr>
@@ -914,15 +1092,31 @@
           <w:sz w:val="24"/>
           <w:szCs w:val="24"/>
         </w:rPr>
-        <w:t xml:space="preserve"> which has a significant impact on the retail price. </w:t>
-      </w:r>
-      <w:r>
-        <w:rPr>
-          <w:rFonts w:cstheme="minorHAnsi"/>
-          <w:sz w:val="24"/>
-          <w:szCs w:val="24"/>
-        </w:rPr>
-        <w:t>The retail price is directly proportional to the wholesale price, i.e., as the production cost increases, so does the retail price.</w:t>
+        <w:t xml:space="preserve"> which </w:t>
+      </w:r>
+      <w:r>
+        <w:rPr>
+          <w:rFonts w:cstheme="minorHAnsi"/>
+          <w:sz w:val="24"/>
+          <w:szCs w:val="24"/>
+        </w:rPr>
+        <w:t>significantly impacts</w:t>
+      </w:r>
+      <w:r>
+        <w:rPr>
+          <w:rFonts w:cstheme="minorHAnsi"/>
+          <w:sz w:val="24"/>
+          <w:szCs w:val="24"/>
+        </w:rPr>
+        <w:t xml:space="preserve"> the retail price. </w:t>
+      </w:r>
+      <w:r>
+        <w:rPr>
+          <w:rFonts w:cstheme="minorHAnsi"/>
+          <w:sz w:val="24"/>
+          <w:szCs w:val="24"/>
+        </w:rPr>
+        <w:t>The retail price is directly proportional to the wholesale price, i.e., as the production cost increases, so do the retail price.</w:t>
       </w:r>
     </w:p>
     <w:p>
@@ -1022,7 +1216,39 @@
           <w:sz w:val="24"/>
           <w:szCs w:val="24"/>
         </w:rPr>
-        <w:t xml:space="preserve">for AEMO, Australia’s largest electricity market which ensures Australians have access to reliable </w:t>
+        <w:t>for AEMO, Australia’s largest electricity market</w:t>
+      </w:r>
+      <w:r>
+        <w:rPr>
+          <w:rFonts w:cstheme="minorHAnsi"/>
+          <w:sz w:val="24"/>
+          <w:szCs w:val="24"/>
+        </w:rPr>
+        <w:t>,</w:t>
+      </w:r>
+      <w:r>
+        <w:rPr>
+          <w:rFonts w:cstheme="minorHAnsi"/>
+          <w:sz w:val="24"/>
+          <w:szCs w:val="24"/>
+        </w:rPr>
+        <w:t xml:space="preserve"> </w:t>
+      </w:r>
+      <w:r>
+        <w:rPr>
+          <w:rFonts w:cstheme="minorHAnsi"/>
+          <w:sz w:val="24"/>
+          <w:szCs w:val="24"/>
+        </w:rPr>
+        <w:t>ensuring</w:t>
+      </w:r>
+      <w:r>
+        <w:rPr>
+          <w:rFonts w:cstheme="minorHAnsi"/>
+          <w:sz w:val="24"/>
+          <w:szCs w:val="24"/>
+        </w:rPr>
+        <w:t xml:space="preserve"> Australians have access to reliable </w:t>
       </w:r>
       <w:r>
         <w:rPr>
@@ -1055,7 +1281,7 @@
           <w:sz w:val="24"/>
           <w:szCs w:val="24"/>
         </w:rPr>
-        <w:t xml:space="preserve"> it will be reliable when forecasting the energy consumption.</w:t>
+        <w:t xml:space="preserve"> it will be reliable when forecasting energy consumption.</w:t>
       </w:r>
     </w:p>
     <w:p>

</xml_diff>

<commit_message>
Adding content to new graphs in RRP web page
Former-commit-id: e299a597608f7265f5c9da4c0dea372e05056def [formerly c57549e3240f40ee67e8608478cd3dffbd7ca2b7]
Former-commit-id: 86c918f872904714f10bff67caf7de22758ac8a4
</commit_message>
<xml_diff>
--- a/T1_2021/Electricity_demand/Other/Webpage_Content.docx
+++ b/T1_2021/Electricity_demand/Other/Webpage_Content.docx
@@ -289,18 +289,7 @@
           <w:szCs w:val="24"/>
           <w:shd w:val="clear" w:color="auto" w:fill="FFFFFF"/>
         </w:rPr>
-        <w:t xml:space="preserve">, </w:t>
-      </w:r>
-      <w:proofErr w:type="gramStart"/>
-      <w:r>
-        <w:rPr>
-          <w:rFonts w:cstheme="minorHAnsi"/>
-          <w:color w:val="212529"/>
-          <w:sz w:val="24"/>
-          <w:szCs w:val="24"/>
-          <w:shd w:val="clear" w:color="auto" w:fill="FFFFFF"/>
-        </w:rPr>
-        <w:t>it can be seen</w:t>
+        <w:t>, it can be seen</w:t>
       </w:r>
       <w:r>
         <w:rPr>
@@ -330,18 +319,7 @@
           <w:szCs w:val="24"/>
           <w:shd w:val="clear" w:color="auto" w:fill="FFFFFF"/>
         </w:rPr>
-        <w:t>the</w:t>
-      </w:r>
-      <w:proofErr w:type="gramEnd"/>
-      <w:r>
-        <w:rPr>
-          <w:rFonts w:cstheme="minorHAnsi"/>
-          <w:color w:val="212529"/>
-          <w:sz w:val="24"/>
-          <w:szCs w:val="24"/>
-          <w:shd w:val="clear" w:color="auto" w:fill="FFFFFF"/>
-        </w:rPr>
-        <w:t xml:space="preserve"> RRP was negative during some intervals of the day</w:t>
+        <w:t>the RRP was negative during some intervals of the day</w:t>
       </w:r>
       <w:r>
         <w:rPr>
@@ -1257,31 +1235,73 @@
           <w:szCs w:val="24"/>
         </w:rPr>
         <w:lastRenderedPageBreak/>
-        <w:t xml:space="preserve">energy in the years to come. </w:t>
-      </w:r>
-      <w:r>
-        <w:rPr>
-          <w:rFonts w:cstheme="minorHAnsi"/>
-          <w:sz w:val="24"/>
-          <w:szCs w:val="24"/>
-        </w:rPr>
-        <w:t>The prediction of the Recommended Retail Price follows the same trend as the actual values. As such</w:t>
-      </w:r>
-      <w:r>
-        <w:rPr>
-          <w:rFonts w:cstheme="minorHAnsi"/>
-          <w:sz w:val="24"/>
-          <w:szCs w:val="24"/>
-        </w:rPr>
-        <w:t>,</w:t>
-      </w:r>
-      <w:r>
-        <w:rPr>
-          <w:rFonts w:cstheme="minorHAnsi"/>
-          <w:sz w:val="24"/>
-          <w:szCs w:val="24"/>
-        </w:rPr>
-        <w:t xml:space="preserve"> it will be reliable when forecasting energy consumption.</w:t>
+        <w:t>energy in the years to come.</w:t>
+      </w:r>
+      <w:r>
+        <w:rPr>
+          <w:rFonts w:cstheme="minorHAnsi"/>
+          <w:sz w:val="24"/>
+          <w:szCs w:val="24"/>
+        </w:rPr>
+        <w:t xml:space="preserve"> The recommended retail price is directly </w:t>
+      </w:r>
+      <w:r>
+        <w:rPr>
+          <w:rFonts w:cstheme="minorHAnsi"/>
+          <w:sz w:val="24"/>
+          <w:szCs w:val="24"/>
+        </w:rPr>
+        <w:t>proportional</w:t>
+      </w:r>
+      <w:r>
+        <w:rPr>
+          <w:rFonts w:cstheme="minorHAnsi"/>
+          <w:sz w:val="24"/>
+          <w:szCs w:val="24"/>
+        </w:rPr>
+        <w:t xml:space="preserve"> to </w:t>
+      </w:r>
+      <w:proofErr w:type="gramStart"/>
+      <w:r>
+        <w:rPr>
+          <w:rFonts w:cstheme="minorHAnsi"/>
+          <w:sz w:val="24"/>
+          <w:szCs w:val="24"/>
+        </w:rPr>
+        <w:t>the  electricity</w:t>
+      </w:r>
+      <w:proofErr w:type="gramEnd"/>
+      <w:r>
+        <w:rPr>
+          <w:rFonts w:cstheme="minorHAnsi"/>
+          <w:sz w:val="24"/>
+          <w:szCs w:val="24"/>
+        </w:rPr>
+        <w:t xml:space="preserve"> </w:t>
+      </w:r>
+      <w:r>
+        <w:rPr>
+          <w:rFonts w:cstheme="minorHAnsi"/>
+          <w:sz w:val="24"/>
+          <w:szCs w:val="24"/>
+        </w:rPr>
+        <w:t>wholesale price</w:t>
+      </w:r>
+      <w:r>
+        <w:rPr>
+          <w:rFonts w:cstheme="minorHAnsi"/>
+          <w:sz w:val="24"/>
+          <w:szCs w:val="24"/>
+        </w:rPr>
+        <w:t xml:space="preserve">. We observe the retail price </w:t>
+      </w:r>
+      <w:r>
+        <w:rPr>
+          <w:rFonts w:cstheme="minorHAnsi"/>
+          <w:sz w:val="24"/>
+          <w:szCs w:val="24"/>
+        </w:rPr>
+        <w:t xml:space="preserve">for certain days is more than 1000 and we conclude that during these days the AEMO has a higher wholesale price of electricity. The amount of energy consumption is higher for these specific days due to which there is a significant rise in the retail price of the electricity. </w:t>
       </w:r>
     </w:p>
     <w:p>
@@ -1333,6 +1353,405 @@
           </wp:inline>
         </w:drawing>
       </w:r>
+    </w:p>
+    <w:p>
+      <w:pPr>
+        <w:jc w:val="both"/>
+        <w:rPr>
+          <w:rFonts w:cstheme="minorHAnsi"/>
+          <w:sz w:val="24"/>
+          <w:szCs w:val="24"/>
+        </w:rPr>
+      </w:pPr>
+      <w:r>
+        <w:rPr>
+          <w:rFonts w:cstheme="minorHAnsi"/>
+          <w:sz w:val="24"/>
+          <w:szCs w:val="24"/>
+        </w:rPr>
+        <w:t>Content for scatter plot without outliers:</w:t>
+      </w:r>
+    </w:p>
+    <w:p>
+      <w:pPr>
+        <w:jc w:val="both"/>
+        <w:rPr>
+          <w:rFonts w:cstheme="minorHAnsi"/>
+          <w:sz w:val="24"/>
+          <w:szCs w:val="24"/>
+        </w:rPr>
+      </w:pPr>
+      <w:r>
+        <w:rPr>
+          <w:rFonts w:cstheme="minorHAnsi"/>
+          <w:sz w:val="24"/>
+          <w:szCs w:val="24"/>
+        </w:rPr>
+        <w:t xml:space="preserve">The below scatter plot represents the </w:t>
+      </w:r>
+      <w:proofErr w:type="spellStart"/>
+      <w:r>
+        <w:rPr>
+          <w:rFonts w:cstheme="minorHAnsi"/>
+          <w:sz w:val="24"/>
+          <w:szCs w:val="24"/>
+        </w:rPr>
+        <w:t>recommened</w:t>
+      </w:r>
+      <w:proofErr w:type="spellEnd"/>
+      <w:r>
+        <w:rPr>
+          <w:rFonts w:cstheme="minorHAnsi"/>
+          <w:sz w:val="24"/>
+          <w:szCs w:val="24"/>
+        </w:rPr>
+        <w:t xml:space="preserve"> retail price </w:t>
+      </w:r>
+      <w:proofErr w:type="spellStart"/>
+      <w:r>
+        <w:rPr>
+          <w:rFonts w:cstheme="minorHAnsi"/>
+          <w:sz w:val="24"/>
+          <w:szCs w:val="24"/>
+        </w:rPr>
+        <w:t>againt</w:t>
+      </w:r>
+      <w:proofErr w:type="spellEnd"/>
+      <w:r>
+        <w:rPr>
+          <w:rFonts w:cstheme="minorHAnsi"/>
+          <w:sz w:val="24"/>
+          <w:szCs w:val="24"/>
+        </w:rPr>
+        <w:t xml:space="preserve"> the energy consumption </w:t>
+      </w:r>
+      <w:r>
+        <w:rPr>
+          <w:rFonts w:cstheme="minorHAnsi"/>
+          <w:sz w:val="24"/>
+          <w:szCs w:val="24"/>
+        </w:rPr>
+        <w:t xml:space="preserve">after removing the prices above 1000. After </w:t>
+      </w:r>
+      <w:proofErr w:type="spellStart"/>
+      <w:r>
+        <w:rPr>
+          <w:rFonts w:cstheme="minorHAnsi"/>
+          <w:sz w:val="24"/>
+          <w:szCs w:val="24"/>
+        </w:rPr>
+        <w:t>preprocessing</w:t>
+      </w:r>
+      <w:proofErr w:type="spellEnd"/>
+      <w:r>
+        <w:rPr>
+          <w:rFonts w:cstheme="minorHAnsi"/>
+          <w:sz w:val="24"/>
+          <w:szCs w:val="24"/>
+        </w:rPr>
+        <w:t xml:space="preserve"> the data, we observe the data points in the scatter plot. The data points </w:t>
+      </w:r>
+      <w:r>
+        <w:rPr>
+          <w:rFonts w:cstheme="minorHAnsi"/>
+          <w:sz w:val="24"/>
+          <w:szCs w:val="24"/>
+        </w:rPr>
+        <w:t>in</w:t>
+      </w:r>
+      <w:r>
+        <w:rPr>
+          <w:rFonts w:cstheme="minorHAnsi"/>
+          <w:sz w:val="24"/>
+          <w:szCs w:val="24"/>
+        </w:rPr>
+        <w:t xml:space="preserve"> the lower region of the scatter plot represent</w:t>
+      </w:r>
+      <w:r>
+        <w:rPr>
+          <w:rFonts w:cstheme="minorHAnsi"/>
+          <w:sz w:val="24"/>
+          <w:szCs w:val="24"/>
+        </w:rPr>
+        <w:t>s</w:t>
+      </w:r>
+      <w:r>
+        <w:rPr>
+          <w:rFonts w:cstheme="minorHAnsi"/>
+          <w:sz w:val="24"/>
+          <w:szCs w:val="24"/>
+        </w:rPr>
+        <w:t xml:space="preserve"> the lowest RRP values and we observe the amount of energy consumed by the Australian</w:t>
+      </w:r>
+      <w:r>
+        <w:rPr>
+          <w:rFonts w:cstheme="minorHAnsi"/>
+          <w:sz w:val="24"/>
+          <w:szCs w:val="24"/>
+        </w:rPr>
+        <w:t>s</w:t>
+      </w:r>
+      <w:r>
+        <w:rPr>
+          <w:rFonts w:cstheme="minorHAnsi"/>
+          <w:sz w:val="24"/>
+          <w:szCs w:val="24"/>
+        </w:rPr>
+        <w:t xml:space="preserve">. </w:t>
+      </w:r>
+      <w:r>
+        <w:rPr>
+          <w:rFonts w:cstheme="minorHAnsi"/>
+          <w:sz w:val="24"/>
+          <w:szCs w:val="24"/>
+        </w:rPr>
+        <w:t>T</w:t>
+      </w:r>
+      <w:r>
+        <w:rPr>
+          <w:rFonts w:cstheme="minorHAnsi"/>
+          <w:sz w:val="24"/>
+          <w:szCs w:val="24"/>
+        </w:rPr>
+        <w:t>he retail price increases with the increase in amount of energy consumed by the</w:t>
+      </w:r>
+      <w:r>
+        <w:rPr>
+          <w:rFonts w:cstheme="minorHAnsi"/>
+          <w:sz w:val="24"/>
+          <w:szCs w:val="24"/>
+        </w:rPr>
+        <w:t xml:space="preserve"> </w:t>
+      </w:r>
+      <w:r>
+        <w:rPr>
+          <w:rFonts w:cstheme="minorHAnsi"/>
+          <w:sz w:val="24"/>
+          <w:szCs w:val="24"/>
+        </w:rPr>
+        <w:t>human population</w:t>
+      </w:r>
+      <w:r>
+        <w:rPr>
+          <w:rFonts w:cstheme="minorHAnsi"/>
+          <w:sz w:val="24"/>
+          <w:szCs w:val="24"/>
+        </w:rPr>
+        <w:t xml:space="preserve"> in Victoria</w:t>
+      </w:r>
+      <w:r>
+        <w:rPr>
+          <w:rFonts w:cstheme="minorHAnsi"/>
+          <w:sz w:val="24"/>
+          <w:szCs w:val="24"/>
+        </w:rPr>
+        <w:t>, Australia</w:t>
+      </w:r>
+      <w:r>
+        <w:rPr>
+          <w:rFonts w:cstheme="minorHAnsi"/>
+          <w:sz w:val="24"/>
+          <w:szCs w:val="24"/>
+        </w:rPr>
+        <w:t xml:space="preserve">. The RRP value is negative in some scenario this indicates that the AEMO organization faced a potential financial loss. </w:t>
+      </w:r>
+    </w:p>
+    <w:p>
+      <w:pPr>
+        <w:jc w:val="both"/>
+        <w:rPr>
+          <w:rFonts w:cstheme="minorHAnsi"/>
+          <w:sz w:val="24"/>
+          <w:szCs w:val="24"/>
+        </w:rPr>
+      </w:pPr>
+      <w:r>
+        <w:rPr>
+          <w:noProof/>
+        </w:rPr>
+        <w:drawing>
+          <wp:inline distT="0" distB="0" distL="0" distR="0" wp14:anchorId="7CF16960" wp14:editId="3B6250B9">
+            <wp:extent cx="5731510" cy="2521585"/>
+            <wp:effectExtent l="0" t="0" r="2540" b="0"/>
+            <wp:docPr id="6" name="Picture 6"/>
+            <wp:cNvGraphicFramePr>
+              <a:graphicFrameLocks xmlns:a="http://schemas.openxmlformats.org/drawingml/2006/main" noChangeAspect="1"/>
+            </wp:cNvGraphicFramePr>
+            <a:graphic xmlns:a="http://schemas.openxmlformats.org/drawingml/2006/main">
+              <a:graphicData uri="http://schemas.openxmlformats.org/drawingml/2006/picture">
+                <pic:pic xmlns:pic="http://schemas.openxmlformats.org/drawingml/2006/picture">
+                  <pic:nvPicPr>
+                    <pic:cNvPr id="1" name=""/>
+                    <pic:cNvPicPr/>
+                  </pic:nvPicPr>
+                  <pic:blipFill>
+                    <a:blip r:embed="rId9"/>
+                    <a:stretch>
+                      <a:fillRect/>
+                    </a:stretch>
+                  </pic:blipFill>
+                  <pic:spPr>
+                    <a:xfrm>
+                      <a:off x="0" y="0"/>
+                      <a:ext cx="5731510" cy="2521585"/>
+                    </a:xfrm>
+                    <a:prstGeom prst="rect">
+                      <a:avLst/>
+                    </a:prstGeom>
+                  </pic:spPr>
+                </pic:pic>
+              </a:graphicData>
+            </a:graphic>
+          </wp:inline>
+        </w:drawing>
+      </w:r>
+    </w:p>
+    <w:p>
+      <w:pPr>
+        <w:jc w:val="both"/>
+        <w:rPr>
+          <w:rFonts w:cstheme="minorHAnsi"/>
+          <w:sz w:val="24"/>
+          <w:szCs w:val="24"/>
+        </w:rPr>
+      </w:pPr>
+      <w:r>
+        <w:rPr>
+          <w:rFonts w:cstheme="minorHAnsi"/>
+          <w:sz w:val="24"/>
+          <w:szCs w:val="24"/>
+        </w:rPr>
+        <w:t>Content for RRP with prediction:</w:t>
+      </w:r>
+    </w:p>
+    <w:p>
+      <w:pPr>
+        <w:jc w:val="both"/>
+        <w:rPr>
+          <w:rFonts w:cstheme="minorHAnsi"/>
+          <w:sz w:val="24"/>
+          <w:szCs w:val="24"/>
+        </w:rPr>
+      </w:pPr>
+      <w:r>
+        <w:rPr>
+          <w:rFonts w:cstheme="minorHAnsi"/>
+          <w:sz w:val="24"/>
+          <w:szCs w:val="24"/>
+        </w:rPr>
+        <w:t xml:space="preserve">Prophet model is a time-series forecasting model based on additive model which is used to predict the RRP values from March to August 2021. We observe in the below </w:t>
+      </w:r>
+      <w:proofErr w:type="spellStart"/>
+      <w:r>
+        <w:rPr>
+          <w:rFonts w:cstheme="minorHAnsi"/>
+          <w:sz w:val="24"/>
+          <w:szCs w:val="24"/>
+        </w:rPr>
+        <w:t>gragh</w:t>
+      </w:r>
+      <w:proofErr w:type="spellEnd"/>
+      <w:r>
+        <w:rPr>
+          <w:rFonts w:cstheme="minorHAnsi"/>
+          <w:sz w:val="24"/>
+          <w:szCs w:val="24"/>
+        </w:rPr>
+        <w:t>, t</w:t>
+      </w:r>
+      <w:r>
+        <w:rPr>
+          <w:rFonts w:cstheme="minorHAnsi"/>
+          <w:sz w:val="24"/>
+          <w:szCs w:val="24"/>
+        </w:rPr>
+        <w:t xml:space="preserve">he </w:t>
+      </w:r>
+      <w:r>
+        <w:rPr>
+          <w:rFonts w:cstheme="minorHAnsi"/>
+          <w:sz w:val="24"/>
+          <w:szCs w:val="24"/>
+        </w:rPr>
+        <w:lastRenderedPageBreak/>
+        <w:t>prediction of the Recommended Retail Price follows the same trend as the actual values. As such</w:t>
+      </w:r>
+      <w:r>
+        <w:rPr>
+          <w:rFonts w:cstheme="minorHAnsi"/>
+          <w:sz w:val="24"/>
+          <w:szCs w:val="24"/>
+        </w:rPr>
+        <w:t>,</w:t>
+      </w:r>
+      <w:r>
+        <w:rPr>
+          <w:rFonts w:cstheme="minorHAnsi"/>
+          <w:sz w:val="24"/>
+          <w:szCs w:val="24"/>
+        </w:rPr>
+        <w:t xml:space="preserve"> it will be reliable when forecasting energy consumption.</w:t>
+      </w:r>
+    </w:p>
+    <w:p>
+      <w:pPr>
+        <w:jc w:val="both"/>
+        <w:rPr>
+          <w:rFonts w:cstheme="minorHAnsi"/>
+          <w:sz w:val="24"/>
+          <w:szCs w:val="24"/>
+        </w:rPr>
+      </w:pPr>
+      <w:r>
+        <w:rPr>
+          <w:noProof/>
+        </w:rPr>
+        <w:drawing>
+          <wp:inline distT="0" distB="0" distL="0" distR="0" wp14:anchorId="20AEC6B5" wp14:editId="2AB5FA74">
+            <wp:extent cx="5731510" cy="2412365"/>
+            <wp:effectExtent l="0" t="0" r="2540" b="6985"/>
+            <wp:docPr id="7" name="Picture 7"/>
+            <wp:cNvGraphicFramePr>
+              <a:graphicFrameLocks xmlns:a="http://schemas.openxmlformats.org/drawingml/2006/main" noChangeAspect="1"/>
+            </wp:cNvGraphicFramePr>
+            <a:graphic xmlns:a="http://schemas.openxmlformats.org/drawingml/2006/main">
+              <a:graphicData uri="http://schemas.openxmlformats.org/drawingml/2006/picture">
+                <pic:pic xmlns:pic="http://schemas.openxmlformats.org/drawingml/2006/picture">
+                  <pic:nvPicPr>
+                    <pic:cNvPr id="1" name=""/>
+                    <pic:cNvPicPr/>
+                  </pic:nvPicPr>
+                  <pic:blipFill>
+                    <a:blip r:embed="rId10"/>
+                    <a:stretch>
+                      <a:fillRect/>
+                    </a:stretch>
+                  </pic:blipFill>
+                  <pic:spPr>
+                    <a:xfrm>
+                      <a:off x="0" y="0"/>
+                      <a:ext cx="5731510" cy="2412365"/>
+                    </a:xfrm>
+                    <a:prstGeom prst="rect">
+                      <a:avLst/>
+                    </a:prstGeom>
+                  </pic:spPr>
+                </pic:pic>
+              </a:graphicData>
+            </a:graphic>
+          </wp:inline>
+        </w:drawing>
+      </w:r>
+    </w:p>
+    <w:p>
+      <w:pPr>
+        <w:jc w:val="both"/>
+        <w:rPr>
+          <w:rFonts w:cstheme="minorHAnsi"/>
+          <w:sz w:val="24"/>
+          <w:szCs w:val="24"/>
+        </w:rPr>
+      </w:pPr>
     </w:p>
     <w:sectPr>
       <w:pgSz w:w="11906" w:h="16838"/>

</xml_diff>

<commit_message>
Modifying the contents of the RRP web page
Former-commit-id: 76dfbba67964de4ddcd66b66b10f3335ef9f3bb6 [formerly 979a04d43ec4dc03f072ea538c72cb8ab29ec3da]
Former-commit-id: ffe5b0e47ec7eb684f8f3d2e39498e5608deec62
</commit_message>
<xml_diff>
--- a/T1_2021/Electricity_demand/Other/Webpage_Content.docx
+++ b/T1_2021/Electricity_demand/Other/Webpage_Content.docx
@@ -1175,133 +1175,27 @@
       <w:pPr>
         <w:jc w:val="both"/>
         <w:rPr>
-          <w:rFonts w:cstheme="minorHAnsi"/>
-          <w:sz w:val="24"/>
-          <w:szCs w:val="24"/>
-        </w:rPr>
-      </w:pPr>
-      <w:r>
-        <w:rPr>
-          <w:rFonts w:cstheme="minorHAnsi"/>
-          <w:sz w:val="24"/>
-          <w:szCs w:val="24"/>
-        </w:rPr>
-        <w:t xml:space="preserve">The below scatter plot presents the electricity demand and the recommended retail price </w:t>
-      </w:r>
-      <w:r>
-        <w:rPr>
-          <w:rFonts w:cstheme="minorHAnsi"/>
-          <w:sz w:val="24"/>
-          <w:szCs w:val="24"/>
-        </w:rPr>
-        <w:t>for AEMO, Australia’s largest electricity market</w:t>
-      </w:r>
-      <w:r>
-        <w:rPr>
-          <w:rFonts w:cstheme="minorHAnsi"/>
-          <w:sz w:val="24"/>
-          <w:szCs w:val="24"/>
-        </w:rPr>
-        <w:t>,</w:t>
-      </w:r>
-      <w:r>
-        <w:rPr>
-          <w:rFonts w:cstheme="minorHAnsi"/>
-          <w:sz w:val="24"/>
-          <w:szCs w:val="24"/>
-        </w:rPr>
-        <w:t xml:space="preserve"> </w:t>
-      </w:r>
-      <w:r>
-        <w:rPr>
-          <w:rFonts w:cstheme="minorHAnsi"/>
-          <w:sz w:val="24"/>
-          <w:szCs w:val="24"/>
-        </w:rPr>
-        <w:t>ensuring</w:t>
-      </w:r>
-      <w:r>
-        <w:rPr>
-          <w:rFonts w:cstheme="minorHAnsi"/>
-          <w:sz w:val="24"/>
-          <w:szCs w:val="24"/>
-        </w:rPr>
-        <w:t xml:space="preserve"> Australians have access to reliable </w:t>
-      </w:r>
-      <w:r>
-        <w:rPr>
-          <w:rFonts w:cstheme="minorHAnsi"/>
+          <w:rFonts w:ascii="Times New Roman" w:hAnsi="Times New Roman" w:cs="Times New Roman"/>
+          <w:sz w:val="24"/>
+          <w:szCs w:val="24"/>
+        </w:rPr>
+      </w:pPr>
+      <w:r>
+        <w:rPr>
+          <w:rFonts w:ascii="Times New Roman" w:hAnsi="Times New Roman" w:cs="Times New Roman"/>
+          <w:sz w:val="24"/>
+          <w:szCs w:val="24"/>
+        </w:rPr>
+        <w:t xml:space="preserve">The below scatter plot represents the electricity demand and the recommended retail price (RRP) for AEMO. AEMO is Australia’s largest electricity market which helps to ensure that </w:t>
+      </w:r>
+      <w:r>
+        <w:rPr>
+          <w:rFonts w:ascii="Times New Roman" w:hAnsi="Times New Roman" w:cs="Times New Roman"/>
           <w:sz w:val="24"/>
           <w:szCs w:val="24"/>
         </w:rPr>
         <w:lastRenderedPageBreak/>
-        <w:t>energy in the years to come.</w:t>
-      </w:r>
-      <w:r>
-        <w:rPr>
-          <w:rFonts w:cstheme="minorHAnsi"/>
-          <w:sz w:val="24"/>
-          <w:szCs w:val="24"/>
-        </w:rPr>
-        <w:t xml:space="preserve"> The recommended retail price is directly </w:t>
-      </w:r>
-      <w:r>
-        <w:rPr>
-          <w:rFonts w:cstheme="minorHAnsi"/>
-          <w:sz w:val="24"/>
-          <w:szCs w:val="24"/>
-        </w:rPr>
-        <w:t>proportional</w:t>
-      </w:r>
-      <w:r>
-        <w:rPr>
-          <w:rFonts w:cstheme="minorHAnsi"/>
-          <w:sz w:val="24"/>
-          <w:szCs w:val="24"/>
-        </w:rPr>
-        <w:t xml:space="preserve"> to </w:t>
-      </w:r>
-      <w:proofErr w:type="gramStart"/>
-      <w:r>
-        <w:rPr>
-          <w:rFonts w:cstheme="minorHAnsi"/>
-          <w:sz w:val="24"/>
-          <w:szCs w:val="24"/>
-        </w:rPr>
-        <w:t>the  electricity</w:t>
-      </w:r>
-      <w:proofErr w:type="gramEnd"/>
-      <w:r>
-        <w:rPr>
-          <w:rFonts w:cstheme="minorHAnsi"/>
-          <w:sz w:val="24"/>
-          <w:szCs w:val="24"/>
-        </w:rPr>
-        <w:t xml:space="preserve"> </w:t>
-      </w:r>
-      <w:r>
-        <w:rPr>
-          <w:rFonts w:cstheme="minorHAnsi"/>
-          <w:sz w:val="24"/>
-          <w:szCs w:val="24"/>
-        </w:rPr>
-        <w:t>wholesale price</w:t>
-      </w:r>
-      <w:r>
-        <w:rPr>
-          <w:rFonts w:cstheme="minorHAnsi"/>
-          <w:sz w:val="24"/>
-          <w:szCs w:val="24"/>
-        </w:rPr>
-        <w:t xml:space="preserve">. We observe the retail price </w:t>
-      </w:r>
-      <w:r>
-        <w:rPr>
-          <w:rFonts w:cstheme="minorHAnsi"/>
-          <w:sz w:val="24"/>
-          <w:szCs w:val="24"/>
-        </w:rPr>
-        <w:t xml:space="preserve">for certain days is more than 1000 and we conclude that during these days the AEMO has a higher wholesale price of electricity. The amount of energy consumption is higher for these specific days due to which there is a significant rise in the retail price of the electricity. </w:t>
+        <w:t>Australians have access to reliable energy over the years to come. The RRP is directly proportional to the electricity wholesale price. When the observed value for RRP is above 1000 on certain days, it can be concluded as AEMO having a higher wholesale price of electricity. The energy consumption is higher on those specific days due to which there is a significant rise in the retail price of the electricity.</w:t>
       </w:r>
     </w:p>
     <w:p>
@@ -1359,13 +1253,17 @@
         <w:jc w:val="both"/>
         <w:rPr>
           <w:rFonts w:cstheme="minorHAnsi"/>
-          <w:sz w:val="24"/>
-          <w:szCs w:val="24"/>
-        </w:rPr>
-      </w:pPr>
-      <w:r>
-        <w:rPr>
-          <w:rFonts w:cstheme="minorHAnsi"/>
+          <w:b/>
+          <w:bCs/>
+          <w:sz w:val="24"/>
+          <w:szCs w:val="24"/>
+        </w:rPr>
+      </w:pPr>
+      <w:r>
+        <w:rPr>
+          <w:rFonts w:cstheme="minorHAnsi"/>
+          <w:b/>
+          <w:bCs/>
           <w:sz w:val="24"/>
           <w:szCs w:val="24"/>
         </w:rPr>
@@ -1376,145 +1274,47 @@
       <w:pPr>
         <w:jc w:val="both"/>
         <w:rPr>
-          <w:rFonts w:cstheme="minorHAnsi"/>
-          <w:sz w:val="24"/>
-          <w:szCs w:val="24"/>
-        </w:rPr>
-      </w:pPr>
-      <w:r>
-        <w:rPr>
-          <w:rFonts w:cstheme="minorHAnsi"/>
-          <w:sz w:val="24"/>
-          <w:szCs w:val="24"/>
-        </w:rPr>
-        <w:t xml:space="preserve">The below scatter plot represents the </w:t>
-      </w:r>
-      <w:proofErr w:type="spellStart"/>
-      <w:r>
-        <w:rPr>
-          <w:rFonts w:cstheme="minorHAnsi"/>
-          <w:sz w:val="24"/>
-          <w:szCs w:val="24"/>
-        </w:rPr>
-        <w:t>recommened</w:t>
-      </w:r>
-      <w:proofErr w:type="spellEnd"/>
-      <w:r>
-        <w:rPr>
-          <w:rFonts w:cstheme="minorHAnsi"/>
-          <w:sz w:val="24"/>
-          <w:szCs w:val="24"/>
-        </w:rPr>
-        <w:t xml:space="preserve"> retail price </w:t>
-      </w:r>
-      <w:proofErr w:type="spellStart"/>
-      <w:r>
-        <w:rPr>
-          <w:rFonts w:cstheme="minorHAnsi"/>
-          <w:sz w:val="24"/>
-          <w:szCs w:val="24"/>
-        </w:rPr>
-        <w:t>againt</w:t>
-      </w:r>
-      <w:proofErr w:type="spellEnd"/>
-      <w:r>
-        <w:rPr>
-          <w:rFonts w:cstheme="minorHAnsi"/>
-          <w:sz w:val="24"/>
-          <w:szCs w:val="24"/>
-        </w:rPr>
-        <w:t xml:space="preserve"> the energy consumption </w:t>
-      </w:r>
-      <w:r>
-        <w:rPr>
-          <w:rFonts w:cstheme="minorHAnsi"/>
-          <w:sz w:val="24"/>
-          <w:szCs w:val="24"/>
-        </w:rPr>
-        <w:t xml:space="preserve">after removing the prices above 1000. After </w:t>
-      </w:r>
-      <w:proofErr w:type="spellStart"/>
-      <w:r>
-        <w:rPr>
-          <w:rFonts w:cstheme="minorHAnsi"/>
-          <w:sz w:val="24"/>
-          <w:szCs w:val="24"/>
-        </w:rPr>
-        <w:t>preprocessing</w:t>
-      </w:r>
-      <w:proofErr w:type="spellEnd"/>
-      <w:r>
-        <w:rPr>
-          <w:rFonts w:cstheme="minorHAnsi"/>
-          <w:sz w:val="24"/>
-          <w:szCs w:val="24"/>
-        </w:rPr>
-        <w:t xml:space="preserve"> the data, we observe the data points in the scatter plot. The data points </w:t>
-      </w:r>
-      <w:r>
-        <w:rPr>
-          <w:rFonts w:cstheme="minorHAnsi"/>
-          <w:sz w:val="24"/>
-          <w:szCs w:val="24"/>
-        </w:rPr>
-        <w:t>in</w:t>
-      </w:r>
-      <w:r>
-        <w:rPr>
-          <w:rFonts w:cstheme="minorHAnsi"/>
-          <w:sz w:val="24"/>
-          <w:szCs w:val="24"/>
-        </w:rPr>
-        <w:t xml:space="preserve"> the lower region of the scatter plot represent</w:t>
-      </w:r>
-      <w:r>
-        <w:rPr>
-          <w:rFonts w:cstheme="minorHAnsi"/>
-          <w:sz w:val="24"/>
-          <w:szCs w:val="24"/>
-        </w:rPr>
-        <w:t>s</w:t>
-      </w:r>
-      <w:r>
-        <w:rPr>
-          <w:rFonts w:cstheme="minorHAnsi"/>
-          <w:sz w:val="24"/>
-          <w:szCs w:val="24"/>
-        </w:rPr>
-        <w:t xml:space="preserve"> the lowest RRP values and we observe the amount of energy consumed by the Australian</w:t>
-      </w:r>
-      <w:r>
-        <w:rPr>
-          <w:rFonts w:cstheme="minorHAnsi"/>
-          <w:sz w:val="24"/>
-          <w:szCs w:val="24"/>
-        </w:rPr>
-        <w:t>s</w:t>
-      </w:r>
-      <w:r>
-        <w:rPr>
-          <w:rFonts w:cstheme="minorHAnsi"/>
-          <w:sz w:val="24"/>
-          <w:szCs w:val="24"/>
-        </w:rPr>
-        <w:t xml:space="preserve">. </w:t>
-      </w:r>
-      <w:r>
-        <w:rPr>
-          <w:rFonts w:cstheme="minorHAnsi"/>
-          <w:sz w:val="24"/>
-          <w:szCs w:val="24"/>
-        </w:rPr>
-        <w:t>T</w:t>
-      </w:r>
-      <w:r>
-        <w:rPr>
-          <w:rFonts w:cstheme="minorHAnsi"/>
-          <w:sz w:val="24"/>
-          <w:szCs w:val="24"/>
-        </w:rPr>
-        <w:t>he retail price increases with the increase in amount of energy consumed by the</w:t>
-      </w:r>
+          <w:rFonts w:ascii="Times New Roman" w:hAnsi="Times New Roman" w:cs="Times New Roman"/>
+          <w:sz w:val="24"/>
+          <w:szCs w:val="24"/>
+        </w:rPr>
+      </w:pPr>
+      <w:r>
+        <w:rPr>
+          <w:rFonts w:ascii="Times New Roman" w:hAnsi="Times New Roman" w:cs="Times New Roman"/>
+          <w:sz w:val="24"/>
+          <w:szCs w:val="24"/>
+        </w:rPr>
+        <w:t xml:space="preserve">The below scatter plot represents the RRP against the energy consumption after removing RRP values above 1000. After pre-processing the data, the data points in the scatter plot can be observed. The data points in the lower-left region of the scatter plot represents a low RRP value. As the RRP value increases, so does the amount of energy </w:t>
+      </w:r>
+      <w:proofErr w:type="gramStart"/>
+      <w:r>
+        <w:rPr>
+          <w:rFonts w:ascii="Times New Roman" w:hAnsi="Times New Roman" w:cs="Times New Roman"/>
+          <w:sz w:val="24"/>
+          <w:szCs w:val="24"/>
+        </w:rPr>
+        <w:t>consumed</w:t>
+      </w:r>
+      <w:proofErr w:type="gramEnd"/>
+      <w:r>
+        <w:rPr>
+          <w:rFonts w:ascii="Times New Roman" w:hAnsi="Times New Roman" w:cs="Times New Roman"/>
+          <w:sz w:val="24"/>
+          <w:szCs w:val="24"/>
+        </w:rPr>
+        <w:t xml:space="preserve"> by Victorians. It should also be noted that the RRP value is negative in some scenarios, indicating that AEMO faced a potential financial loss. </w:t>
+      </w:r>
+    </w:p>
+    <w:p>
+      <w:pPr>
+        <w:jc w:val="both"/>
+        <w:rPr>
+          <w:rFonts w:cstheme="minorHAnsi"/>
+          <w:sz w:val="24"/>
+          <w:szCs w:val="24"/>
+        </w:rPr>
+      </w:pPr>
       <w:r>
         <w:rPr>
           <w:rFonts w:cstheme="minorHAnsi"/>
@@ -1522,38 +1322,6 @@
           <w:szCs w:val="24"/>
         </w:rPr>
         <w:t xml:space="preserve"> </w:t>
-      </w:r>
-      <w:r>
-        <w:rPr>
-          <w:rFonts w:cstheme="minorHAnsi"/>
-          <w:sz w:val="24"/>
-          <w:szCs w:val="24"/>
-        </w:rPr>
-        <w:t>human population</w:t>
-      </w:r>
-      <w:r>
-        <w:rPr>
-          <w:rFonts w:cstheme="minorHAnsi"/>
-          <w:sz w:val="24"/>
-          <w:szCs w:val="24"/>
-        </w:rPr>
-        <w:t xml:space="preserve"> in Victoria</w:t>
-      </w:r>
-      <w:r>
-        <w:rPr>
-          <w:rFonts w:cstheme="minorHAnsi"/>
-          <w:sz w:val="24"/>
-          <w:szCs w:val="24"/>
-        </w:rPr>
-        <w:t>, Australia</w:t>
-      </w:r>
-      <w:r>
-        <w:rPr>
-          <w:rFonts w:cstheme="minorHAnsi"/>
-          <w:sz w:val="24"/>
-          <w:szCs w:val="24"/>
-        </w:rPr>
-        <w:t xml:space="preserve">. The RRP value is negative in some scenario this indicates that the AEMO organization faced a potential financial loss. </w:t>
       </w:r>
     </w:p>
     <w:p>
@@ -1611,13 +1379,17 @@
         <w:jc w:val="both"/>
         <w:rPr>
           <w:rFonts w:cstheme="minorHAnsi"/>
-          <w:sz w:val="24"/>
-          <w:szCs w:val="24"/>
-        </w:rPr>
-      </w:pPr>
-      <w:r>
-        <w:rPr>
-          <w:rFonts w:cstheme="minorHAnsi"/>
+          <w:b/>
+          <w:bCs/>
+          <w:sz w:val="24"/>
+          <w:szCs w:val="24"/>
+        </w:rPr>
+      </w:pPr>
+      <w:r>
+        <w:rPr>
+          <w:rFonts w:cstheme="minorHAnsi"/>
+          <w:b/>
+          <w:bCs/>
           <w:sz w:val="24"/>
           <w:szCs w:val="24"/>
         </w:rPr>
@@ -1628,70 +1400,38 @@
       <w:pPr>
         <w:jc w:val="both"/>
         <w:rPr>
-          <w:rFonts w:cstheme="minorHAnsi"/>
-          <w:sz w:val="24"/>
-          <w:szCs w:val="24"/>
-        </w:rPr>
-      </w:pPr>
-      <w:r>
-        <w:rPr>
-          <w:rFonts w:cstheme="minorHAnsi"/>
-          <w:sz w:val="24"/>
-          <w:szCs w:val="24"/>
-        </w:rPr>
-        <w:t xml:space="preserve">Prophet model is a time-series forecasting model based on additive model which is used to predict the RRP values from March to August 2021. We observe in the below </w:t>
-      </w:r>
-      <w:proofErr w:type="spellStart"/>
-      <w:r>
-        <w:rPr>
-          <w:rFonts w:cstheme="minorHAnsi"/>
-          <w:sz w:val="24"/>
-          <w:szCs w:val="24"/>
-        </w:rPr>
-        <w:t>gragh</w:t>
-      </w:r>
-      <w:proofErr w:type="spellEnd"/>
-      <w:r>
-        <w:rPr>
-          <w:rFonts w:cstheme="minorHAnsi"/>
-          <w:sz w:val="24"/>
-          <w:szCs w:val="24"/>
-        </w:rPr>
-        <w:t>, t</w:t>
-      </w:r>
-      <w:r>
-        <w:rPr>
-          <w:rFonts w:cstheme="minorHAnsi"/>
-          <w:sz w:val="24"/>
-          <w:szCs w:val="24"/>
-        </w:rPr>
-        <w:t xml:space="preserve">he </w:t>
-      </w:r>
-      <w:r>
-        <w:rPr>
-          <w:rFonts w:cstheme="minorHAnsi"/>
+          <w:rFonts w:ascii="Times New Roman" w:hAnsi="Times New Roman" w:cs="Times New Roman"/>
+          <w:sz w:val="24"/>
+          <w:szCs w:val="24"/>
+        </w:rPr>
+      </w:pPr>
+      <w:r>
+        <w:rPr>
+          <w:rFonts w:ascii="Times New Roman" w:hAnsi="Times New Roman" w:cs="Times New Roman"/>
+          <w:sz w:val="24"/>
+          <w:szCs w:val="24"/>
+        </w:rPr>
+        <w:t xml:space="preserve">The Prophet model is a time-series forecasting model based on an additive model. The Prophet model will be used to predict the RRP values from March 2021 to August 2021. In the graph below, it can be observed that the predicted RRP values follows the same trend as the actual </w:t>
+      </w:r>
+      <w:r>
+        <w:rPr>
+          <w:rFonts w:ascii="Times New Roman" w:hAnsi="Times New Roman" w:cs="Times New Roman"/>
           <w:sz w:val="24"/>
           <w:szCs w:val="24"/>
         </w:rPr>
         <w:lastRenderedPageBreak/>
-        <w:t>prediction of the Recommended Retail Price follows the same trend as the actual values. As such</w:t>
-      </w:r>
-      <w:r>
-        <w:rPr>
-          <w:rFonts w:cstheme="minorHAnsi"/>
-          <w:sz w:val="24"/>
-          <w:szCs w:val="24"/>
-        </w:rPr>
-        <w:t>,</w:t>
-      </w:r>
-      <w:r>
-        <w:rPr>
-          <w:rFonts w:cstheme="minorHAnsi"/>
-          <w:sz w:val="24"/>
-          <w:szCs w:val="24"/>
-        </w:rPr>
-        <w:t xml:space="preserve"> it will be reliable when forecasting energy consumption.</w:t>
-      </w:r>
+        <w:t>RRP values. Due to a certain level of accuracy, it will be reliable when forecasting the energy consumption.</w:t>
+      </w:r>
+    </w:p>
+    <w:p>
+      <w:pPr>
+        <w:jc w:val="both"/>
+        <w:rPr>
+          <w:rFonts w:cstheme="minorHAnsi"/>
+          <w:sz w:val="24"/>
+          <w:szCs w:val="24"/>
+        </w:rPr>
+      </w:pPr>
     </w:p>
     <w:p>
       <w:pPr>

</xml_diff>

<commit_message>
Modifying the contents of the RRP web page for one graph
Former-commit-id: debee0154a329f16b3d73c3fdca3e0220a06f29d [formerly aaa0bea00d71c608ae4238c1f66120f31176edec]
Former-commit-id: ffa7ac74fc32d509ec4fac7b8b285ebb1bb39ef5
</commit_message>
<xml_diff>
--- a/T1_2021/Electricity_demand/Other/Webpage_Content.docx
+++ b/T1_2021/Electricity_demand/Other/Webpage_Content.docx
@@ -1285,7 +1285,25 @@
           <w:sz w:val="24"/>
           <w:szCs w:val="24"/>
         </w:rPr>
-        <w:t xml:space="preserve">The below scatter plot represents the RRP against the energy consumption after removing RRP values above 1000. After pre-processing the data, the data points in the scatter plot can be observed. The data points in the lower-left region of the scatter plot represents a low RRP value. As the RRP value increases, so does the amount of energy </w:t>
+        <w:t xml:space="preserve">The below scatter plot represents the RRP against the energy consumption after removing RRP values above 1000. After pre-processing the data, the data points in the scatter plot can be observed. </w:t>
+      </w:r>
+    </w:p>
+    <w:p>
+      <w:pPr>
+        <w:jc w:val="both"/>
+        <w:rPr>
+          <w:rFonts w:ascii="Times New Roman" w:hAnsi="Times New Roman" w:cs="Times New Roman"/>
+          <w:sz w:val="24"/>
+          <w:szCs w:val="24"/>
+        </w:rPr>
+      </w:pPr>
+      <w:r>
+        <w:rPr>
+          <w:rFonts w:ascii="Times New Roman" w:hAnsi="Times New Roman" w:cs="Times New Roman"/>
+          <w:sz w:val="24"/>
+          <w:szCs w:val="24"/>
+        </w:rPr>
+        <w:t xml:space="preserve">The data points in the lower-left region of the scatter plot represent a low RRP value. When the energy consumption is low, then the production cost is also low. As a result, the wholesale cost is also low which results in a decreased RRP value. On the other hand, as the RRP value increases, so does the amount of energy </w:t>
       </w:r>
       <w:proofErr w:type="gramStart"/>
       <w:r>
@@ -1303,18 +1321,44 @@
           <w:sz w:val="24"/>
           <w:szCs w:val="24"/>
         </w:rPr>
-        <w:t xml:space="preserve"> by Victorians. It should also be noted that the RRP value is negative in some scenarios, indicating that AEMO faced a potential financial loss. </w:t>
-      </w:r>
-    </w:p>
-    <w:p>
-      <w:pPr>
-        <w:jc w:val="both"/>
-        <w:rPr>
-          <w:rFonts w:cstheme="minorHAnsi"/>
-          <w:sz w:val="24"/>
-          <w:szCs w:val="24"/>
-        </w:rPr>
-      </w:pPr>
+        <w:t xml:space="preserve"> by Victorians. </w:t>
+      </w:r>
+    </w:p>
+    <w:p>
+      <w:pPr>
+        <w:jc w:val="both"/>
+        <w:rPr>
+          <w:rFonts w:ascii="Times New Roman" w:hAnsi="Times New Roman" w:cs="Times New Roman"/>
+          <w:sz w:val="24"/>
+          <w:szCs w:val="24"/>
+        </w:rPr>
+      </w:pPr>
+      <w:r>
+        <w:rPr>
+          <w:rFonts w:ascii="Times New Roman" w:hAnsi="Times New Roman" w:cs="Times New Roman"/>
+          <w:sz w:val="24"/>
+          <w:szCs w:val="24"/>
+        </w:rPr>
+        <w:t>It should also be noted that the RRP value is negative in some scenarios, indicating that AEMO faced a potential financial loss.</w:t>
+      </w:r>
+    </w:p>
+    <w:p>
+      <w:pPr>
+        <w:jc w:val="both"/>
+        <w:rPr>
+          <w:rFonts w:cstheme="minorHAnsi"/>
+          <w:sz w:val="24"/>
+          <w:szCs w:val="24"/>
+        </w:rPr>
+      </w:pPr>
+      <w:r>
+        <w:rPr>
+          <w:rFonts w:ascii="Times New Roman" w:hAnsi="Times New Roman" w:cs="Times New Roman"/>
+          <w:sz w:val="24"/>
+          <w:szCs w:val="24"/>
+        </w:rPr>
+        <w:t xml:space="preserve"> </w:t>
+      </w:r>
       <w:r>
         <w:rPr>
           <w:rFonts w:cstheme="minorHAnsi"/>
@@ -1393,6 +1437,7 @@
           <w:sz w:val="24"/>
           <w:szCs w:val="24"/>
         </w:rPr>
+        <w:lastRenderedPageBreak/>
         <w:t>Content for RRP with prediction:</w:t>
       </w:r>
     </w:p>
@@ -1411,16 +1456,7 @@
           <w:sz w:val="24"/>
           <w:szCs w:val="24"/>
         </w:rPr>
-        <w:t xml:space="preserve">The Prophet model is a time-series forecasting model based on an additive model. The Prophet model will be used to predict the RRP values from March 2021 to August 2021. In the graph below, it can be observed that the predicted RRP values follows the same trend as the actual </w:t>
-      </w:r>
-      <w:r>
-        <w:rPr>
-          <w:rFonts w:ascii="Times New Roman" w:hAnsi="Times New Roman" w:cs="Times New Roman"/>
-          <w:sz w:val="24"/>
-          <w:szCs w:val="24"/>
-        </w:rPr>
-        <w:lastRenderedPageBreak/>
-        <w:t>RRP values. Due to a certain level of accuracy, it will be reliable when forecasting the energy consumption.</w:t>
+        <w:t>The Prophet model is a time-series forecasting model based on an additive model. The Prophet model will be used to predict the RRP values from March 2021 to August 2021. In the graph below, it can be observed that the predicted RRP values follows the same trend as the actual RRP values. Due to a certain level of accuracy, it will be reliable when forecasting the energy consumption.</w:t>
       </w:r>
     </w:p>
     <w:p>

</xml_diff>

<commit_message>
Modifying the contents of the RRP web page after team suggestions
Former-commit-id: 0f11ae9fd2aadb848e09832e00737b5e5497ab77 [formerly cdb787ef9409d4628e8263d78f3bd1bfc69f4917]
Former-commit-id: 15e1d441e1d9379803d89e936db52f0bc288c927
</commit_message>
<xml_diff>
--- a/T1_2021/Electricity_demand/Other/Webpage_Content.docx
+++ b/T1_2021/Electricity_demand/Other/Webpage_Content.docx
@@ -42,13 +42,11 @@
     </w:p>
     <w:p>
       <w:pPr>
-        <w:jc w:val="both"/>
-        <w:rPr>
-          <w:rFonts w:cstheme="minorHAnsi"/>
-          <w:color w:val="212529"/>
-          <w:sz w:val="24"/>
-          <w:szCs w:val="24"/>
-          <w:shd w:val="clear" w:color="auto" w:fill="FFFFFF"/>
+        <w:rPr>
+          <w:rFonts w:ascii="Segoe UI" w:eastAsia="Times New Roman" w:hAnsi="Segoe UI" w:cs="Segoe UI"/>
+          <w:sz w:val="24"/>
+          <w:szCs w:val="24"/>
+          <w:lang w:eastAsia="en-IN"/>
         </w:rPr>
       </w:pPr>
       <w:r>
@@ -139,67 +137,35 @@
           <w:szCs w:val="24"/>
           <w:shd w:val="clear" w:color="auto" w:fill="FFFFFF"/>
         </w:rPr>
-        <w:t xml:space="preserve"> manages the electricity distribution across Australia, helping to ensure Australians have access to affordable and reliable energy. RRP is the Australian </w:t>
-      </w:r>
-      <w:r>
-        <w:rPr>
-          <w:rFonts w:cstheme="minorHAnsi"/>
-          <w:color w:val="212529"/>
-          <w:sz w:val="24"/>
-          <w:szCs w:val="24"/>
-          <w:shd w:val="clear" w:color="auto" w:fill="FFFFFF"/>
-        </w:rPr>
-        <w:t xml:space="preserve">recommended </w:t>
-      </w:r>
-      <w:r>
-        <w:rPr>
-          <w:rFonts w:cstheme="minorHAnsi"/>
-          <w:color w:val="212529"/>
-          <w:sz w:val="24"/>
-          <w:szCs w:val="24"/>
-          <w:shd w:val="clear" w:color="auto" w:fill="FFFFFF"/>
-        </w:rPr>
-        <w:t>retail price of the electricity per megawatt</w:t>
-      </w:r>
-      <w:r>
-        <w:rPr>
-          <w:rFonts w:cstheme="minorHAnsi"/>
-          <w:color w:val="212529"/>
-          <w:sz w:val="24"/>
-          <w:szCs w:val="24"/>
-          <w:shd w:val="clear" w:color="auto" w:fill="FFFFFF"/>
-        </w:rPr>
-        <w:t>,</w:t>
-      </w:r>
-      <w:r>
-        <w:rPr>
-          <w:rFonts w:cstheme="minorHAnsi"/>
-          <w:color w:val="212529"/>
-          <w:sz w:val="24"/>
-          <w:szCs w:val="24"/>
-          <w:shd w:val="clear" w:color="auto" w:fill="FFFFFF"/>
-        </w:rPr>
-        <w:t xml:space="preserve"> which </w:t>
-      </w:r>
-      <w:r>
-        <w:rPr>
-          <w:rFonts w:cstheme="minorHAnsi"/>
-          <w:color w:val="212529"/>
-          <w:sz w:val="24"/>
-          <w:szCs w:val="24"/>
-          <w:shd w:val="clear" w:color="auto" w:fill="FFFFFF"/>
-        </w:rPr>
-        <w:t>AEMO sets</w:t>
-      </w:r>
-      <w:r>
-        <w:rPr>
-          <w:rFonts w:cstheme="minorHAnsi"/>
-          <w:color w:val="212529"/>
-          <w:sz w:val="24"/>
-          <w:szCs w:val="24"/>
-          <w:shd w:val="clear" w:color="auto" w:fill="FFFFFF"/>
-        </w:rPr>
-        <w:t>. The RRP value changes</w:t>
+        <w:t xml:space="preserve"> manages the electricity distribution across Australia, helping to ensure Australians have access to affordable and reliable energy. </w:t>
+      </w:r>
+      <w:r>
+        <w:rPr>
+          <w:rFonts w:cstheme="minorHAnsi"/>
+          <w:sz w:val="24"/>
+          <w:szCs w:val="24"/>
+          <w:lang w:eastAsia="en-IN"/>
+        </w:rPr>
+        <w:t>RRP is the Australian recommended retail price (measured in AUD) of the electricity price per megawatt hour (MWh), which AEMO sets</w:t>
+      </w:r>
+      <w:r>
+        <w:rPr>
+          <w:rFonts w:ascii="Times New Roman" w:hAnsi="Times New Roman" w:cs="Times New Roman"/>
+          <w:sz w:val="24"/>
+          <w:szCs w:val="24"/>
+          <w:lang w:eastAsia="en-IN"/>
+        </w:rPr>
+        <w:t>.</w:t>
+      </w:r>
+      <w:r>
+        <w:rPr>
+          <w:rFonts w:cstheme="minorHAnsi"/>
+          <w:color w:val="212529"/>
+          <w:sz w:val="24"/>
+          <w:szCs w:val="24"/>
+          <w:shd w:val="clear" w:color="auto" w:fill="FFFFFF"/>
+        </w:rPr>
+        <w:t xml:space="preserve"> The RRP value changes</w:t>
       </w:r>
       <w:r>
         <w:rPr>
@@ -557,86 +523,19 @@
       </w:r>
     </w:p>
     <w:p>
-      <w:pPr>
-        <w:jc w:val="both"/>
-        <w:rPr>
-          <w:rFonts w:cstheme="minorHAnsi"/>
-          <w:sz w:val="24"/>
-          <w:szCs w:val="24"/>
-        </w:rPr>
-      </w:pPr>
-      <w:r>
-        <w:rPr>
-          <w:rFonts w:cstheme="minorHAnsi"/>
-          <w:sz w:val="24"/>
-          <w:szCs w:val="24"/>
-        </w:rPr>
-        <w:t>The below graph showcases the daily recommended retail price distribution in the data source obtained from AEMO.</w:t>
-      </w:r>
-      <w:r>
-        <w:rPr>
-          <w:rFonts w:cstheme="minorHAnsi"/>
-          <w:sz w:val="24"/>
-          <w:szCs w:val="24"/>
-        </w:rPr>
-        <w:t xml:space="preserve"> The organization provides affordable electricity</w:t>
-      </w:r>
-      <w:r>
-        <w:rPr>
-          <w:rFonts w:cstheme="minorHAnsi"/>
-          <w:sz w:val="24"/>
-          <w:szCs w:val="24"/>
-        </w:rPr>
-        <w:t>,</w:t>
-      </w:r>
-      <w:r>
-        <w:rPr>
-          <w:rFonts w:cstheme="minorHAnsi"/>
-          <w:sz w:val="24"/>
-          <w:szCs w:val="24"/>
-        </w:rPr>
-        <w:t xml:space="preserve"> and it can be observed that the maximum prices are below 68 dollars. </w:t>
-      </w:r>
-      <w:r>
-        <w:rPr>
-          <w:rFonts w:cstheme="minorHAnsi"/>
-          <w:sz w:val="24"/>
-          <w:szCs w:val="24"/>
-        </w:rPr>
-        <w:t>Various factors affect the retail price of the electricity</w:t>
-      </w:r>
-      <w:r>
-        <w:rPr>
-          <w:rFonts w:cstheme="minorHAnsi"/>
-          <w:sz w:val="24"/>
-          <w:szCs w:val="24"/>
-        </w:rPr>
-        <w:t>,</w:t>
-      </w:r>
-      <w:r>
-        <w:rPr>
-          <w:rFonts w:cstheme="minorHAnsi"/>
-          <w:sz w:val="24"/>
-          <w:szCs w:val="24"/>
-        </w:rPr>
-        <w:t xml:space="preserve"> and prices become final on the second business day of the following month. The price data is reviewed </w:t>
-      </w:r>
-      <w:r>
-        <w:rPr>
-          <w:rFonts w:cstheme="minorHAnsi"/>
-          <w:sz w:val="24"/>
-          <w:szCs w:val="24"/>
-        </w:rPr>
-        <w:t>following</w:t>
-      </w:r>
-      <w:r>
-        <w:rPr>
-          <w:rFonts w:cstheme="minorHAnsi"/>
-          <w:sz w:val="24"/>
-          <w:szCs w:val="24"/>
-        </w:rPr>
-        <w:t xml:space="preserve"> National Electricity Rule 3.8.1 (c) and the Over Constrained Dispatch procedure.</w:t>
-      </w:r>
+      <w:r>
+        <w:t>The below graph showcases the daily RRP distribution using the data source obtained from AEMO. AEMO provides affordable electricity, and from the graph, it can be observed that the maximum frequency occurs under $68 AUD. Various factors can affect the retail price of electricity, therefore the RRP is finalised on the 2nd business day of the following month. The price data is reviewed following National Electricity Rule 3.8.1 (c) and the Over Constrained Dispatch procedure.</w:t>
+      </w:r>
+    </w:p>
+    <w:p>
+      <w:pPr>
+        <w:jc w:val="both"/>
+        <w:rPr>
+          <w:rFonts w:cstheme="minorHAnsi"/>
+          <w:sz w:val="24"/>
+          <w:szCs w:val="24"/>
+        </w:rPr>
+      </w:pPr>
       <w:r>
         <w:rPr>
           <w:rFonts w:cstheme="minorHAnsi"/>
@@ -661,6 +560,7 @@
         <w:rPr>
           <w:noProof/>
         </w:rPr>
+        <w:lastRenderedPageBreak/>
         <w:drawing>
           <wp:inline distT="0" distB="0" distL="0" distR="0" wp14:anchorId="3BBAB027" wp14:editId="42DD9C1D">
             <wp:extent cx="5448300" cy="2326966"/>
@@ -717,7 +617,6 @@
           <w:sz w:val="24"/>
           <w:szCs w:val="24"/>
         </w:rPr>
-        <w:lastRenderedPageBreak/>
         <w:t>Content for ‘Average RRP per month from January 2015 to February 2021’:</w:t>
       </w:r>
     </w:p>
@@ -1112,6 +1011,7 @@
         <w:rPr>
           <w:noProof/>
         </w:rPr>
+        <w:lastRenderedPageBreak/>
         <w:drawing>
           <wp:inline distT="0" distB="0" distL="0" distR="0" wp14:anchorId="5E9072D3" wp14:editId="7650A912">
             <wp:extent cx="5731510" cy="2464435"/>
@@ -1186,16 +1086,7 @@
           <w:sz w:val="24"/>
           <w:szCs w:val="24"/>
         </w:rPr>
-        <w:t xml:space="preserve">The below scatter plot represents the electricity demand and the recommended retail price (RRP) for AEMO. AEMO is Australia’s largest electricity market which helps to ensure that </w:t>
-      </w:r>
-      <w:r>
-        <w:rPr>
-          <w:rFonts w:ascii="Times New Roman" w:hAnsi="Times New Roman" w:cs="Times New Roman"/>
-          <w:sz w:val="24"/>
-          <w:szCs w:val="24"/>
-        </w:rPr>
-        <w:lastRenderedPageBreak/>
-        <w:t>Australians have access to reliable energy over the years to come. The RRP is directly proportional to the electricity wholesale price. When the observed value for RRP is above 1000 on certain days, it can be concluded as AEMO having a higher wholesale price of electricity. The energy consumption is higher on those specific days due to which there is a significant rise in the retail price of the electricity.</w:t>
+        <w:t>The below scatter plot represents the electricity demand and the RRP for AEMO. AEMO is Australia’s largest electricity market which helps to ensure that Australians have access to reliable energy over the years to come. The RRP is directly proportional to the electricity wholesale price. When the observed value for RRP is above 1000 on certain days, it can be concluded as AEMO having a higher wholesale price of electricity. The energy consumption is higher on those specific days due to which there is a significant rise in the retail price of the electricity.</w:t>
       </w:r>
     </w:p>
     <w:p>
@@ -1339,6 +1230,7 @@
           <w:sz w:val="24"/>
           <w:szCs w:val="24"/>
         </w:rPr>
+        <w:lastRenderedPageBreak/>
         <w:t>It should also be noted that the RRP value is negative in some scenarios, indicating that AEMO faced a potential financial loss.</w:t>
       </w:r>
     </w:p>
@@ -1437,7 +1329,6 @@
           <w:sz w:val="24"/>
           <w:szCs w:val="24"/>
         </w:rPr>
-        <w:lastRenderedPageBreak/>
         <w:t>Content for RRP with prediction:</w:t>
       </w:r>
     </w:p>

</xml_diff>